<commit_message>
expanding on 2.1 Existin approaches 2.1.1. Static & Signature-based Analysis
</commit_message>
<xml_diff>
--- a/Progress Report/Progress Report.docx
+++ b/Progress Report/Progress Report.docx
@@ -2,10 +2,195 @@
 <file path=word/document.xml><?xml version="1.0" encoding="utf-8"?>
 <w:document xmlns:wpc="http://schemas.microsoft.com/office/word/2010/wordprocessingCanvas" xmlns:cx="http://schemas.microsoft.com/office/drawing/2014/chartex" xmlns:cx1="http://schemas.microsoft.com/office/drawing/2015/9/8/chartex" xmlns:cx2="http://schemas.microsoft.com/office/drawing/2015/10/21/chartex" xmlns:cx3="http://schemas.microsoft.com/office/drawing/2016/5/9/chartex" xmlns:cx4="http://schemas.microsoft.com/office/drawing/2016/5/10/chartex" xmlns:cx5="http://schemas.microsoft.com/office/drawing/2016/5/11/chartex" xmlns:cx6="http://schemas.microsoft.com/office/drawing/2016/5/12/chartex" xmlns:cx7="http://schemas.microsoft.com/office/drawing/2016/5/13/chartex" xmlns:cx8="http://schemas.microsoft.com/office/drawing/2016/5/14/chartex" xmlns:mc="http://schemas.openxmlformats.org/markup-compatibility/2006" xmlns:aink="http://schemas.microsoft.com/office/drawing/2016/ink" xmlns:am3d="http://schemas.microsoft.com/office/drawing/2017/model3d" xmlns:o="urn:schemas-microsoft-com:office:office" xmlns:oel="http://schemas.microsoft.com/office/2019/extlst" xmlns:r="http://schemas.openxmlformats.org/officeDocument/2006/relationships" xmlns:m="http://schemas.openxmlformats.org/officeDocument/2006/math" xmlns:v="urn:schemas-microsoft-com:vml" xmlns:wp14="http://schemas.microsoft.com/office/word/2010/wordprocessingDrawing" xmlns:wp="http://schemas.openxmlformats.org/drawingml/2006/wordprocessingDrawing" xmlns:w10="urn:schemas-microsoft-com:office:word" xmlns:w="http://schemas.openxmlformats.org/wordprocessingml/2006/main" xmlns:w14="http://schemas.microsoft.com/office/word/2010/wordml" xmlns:w15="http://schemas.microsoft.com/office/word/2012/wordml" xmlns:w16cex="http://schemas.microsoft.com/office/word/2018/wordml/cex" xmlns:w16cid="http://schemas.microsoft.com/office/word/2016/wordml/cid" xmlns:w16="http://schemas.microsoft.com/office/word/2018/wordml" xmlns:w16du="http://schemas.microsoft.com/office/word/2023/wordml/word16du" xmlns:w16sdtdh="http://schemas.microsoft.com/office/word/2020/wordml/sdtdatahash" xmlns:w16sdtfl="http://schemas.microsoft.com/office/word/2024/wordml/sdtformatlock" xmlns:w16se="http://schemas.microsoft.com/office/word/2015/wordml/symex" xmlns:wpg="http://schemas.microsoft.com/office/word/2010/wordprocessingGroup" xmlns:wpi="http://schemas.microsoft.com/office/word/2010/wordprocessingInk" xmlns:wne="http://schemas.microsoft.com/office/word/2006/wordml" xmlns:wps="http://schemas.microsoft.com/office/word/2010/wordprocessingShape" mc:Ignorable="w14 w15 w16se w16cid w16 w16cex w16sdtdh w16sdtfl w16du wp14">
   <w:body>
+    <w:p>
+      <w:pPr>
+        <w:pStyle w:val="Title"/>
+        <w:jc w:val="center"/>
+        <w:rPr>
+          <w:rFonts w:ascii="Times New Roman" w:eastAsiaTheme="minorHAnsi" w:hAnsi="Times New Roman" w:cs="Times New Roman"/>
+          <w:b/>
+          <w:bCs/>
+        </w:rPr>
+      </w:pPr>
+      <w:r>
+        <w:rPr>
+          <w:rFonts w:ascii="Times New Roman" w:eastAsiaTheme="minorHAnsi" w:hAnsi="Times New Roman" w:cs="Times New Roman"/>
+          <w:b/>
+          <w:bCs/>
+        </w:rPr>
+        <w:t>Progress Report</w:t>
+      </w:r>
+    </w:p>
+    <w:p/>
+    <w:p>
+      <w:pPr>
+        <w:pStyle w:val="Title"/>
+        <w:jc w:val="center"/>
+        <w:rPr>
+          <w:rFonts w:ascii="Times New Roman" w:eastAsiaTheme="minorHAnsi" w:hAnsi="Times New Roman" w:cs="Times New Roman"/>
+        </w:rPr>
+      </w:pPr>
+      <w:r>
+        <w:rPr>
+          <w:rFonts w:ascii="Times New Roman" w:eastAsiaTheme="minorHAnsi" w:hAnsi="Times New Roman" w:cs="Times New Roman"/>
+        </w:rPr>
+        <w:t>Defensive Honeypots for IP IoT</w:t>
+      </w:r>
+      <w:r>
+        <w:rPr>
+          <w:rFonts w:ascii="Times New Roman" w:eastAsiaTheme="minorHAnsi" w:hAnsi="Times New Roman" w:cs="Times New Roman"/>
+        </w:rPr>
+        <w:t xml:space="preserve"> </w:t>
+      </w:r>
+      <w:r>
+        <w:rPr>
+          <w:rFonts w:ascii="Times New Roman" w:eastAsiaTheme="minorHAnsi" w:hAnsi="Times New Roman" w:cs="Times New Roman"/>
+        </w:rPr>
+        <w:t>Devices:</w:t>
+      </w:r>
+    </w:p>
+    <w:p>
+      <w:pPr>
+        <w:pStyle w:val="Title"/>
+        <w:jc w:val="center"/>
+        <w:rPr>
+          <w:rFonts w:ascii="Times New Roman" w:eastAsiaTheme="minorHAnsi" w:hAnsi="Times New Roman" w:cs="Times New Roman"/>
+        </w:rPr>
+      </w:pPr>
+      <w:r>
+        <w:rPr>
+          <w:rFonts w:ascii="Times New Roman" w:eastAsiaTheme="minorHAnsi" w:hAnsi="Times New Roman" w:cs="Times New Roman"/>
+        </w:rPr>
+        <w:t>Quantitative Comparison</w:t>
+      </w:r>
+    </w:p>
+    <w:p>
+      <w:pPr>
+        <w:pStyle w:val="Title"/>
+        <w:jc w:val="center"/>
+        <w:rPr>
+          <w:rFonts w:ascii="Times New Roman" w:eastAsiaTheme="minorHAnsi" w:hAnsi="Times New Roman" w:cs="Times New Roman"/>
+        </w:rPr>
+      </w:pPr>
+      <w:r>
+        <w:rPr>
+          <w:rFonts w:ascii="Times New Roman" w:eastAsiaTheme="minorHAnsi" w:hAnsi="Times New Roman" w:cs="Times New Roman"/>
+        </w:rPr>
+        <w:t>between Vanilla and Sandboxed</w:t>
+      </w:r>
+      <w:r>
+        <w:rPr>
+          <w:rFonts w:ascii="Times New Roman" w:eastAsiaTheme="minorHAnsi" w:hAnsi="Times New Roman" w:cs="Times New Roman"/>
+        </w:rPr>
+        <w:t xml:space="preserve"> </w:t>
+      </w:r>
+      <w:r>
+        <w:rPr>
+          <w:rFonts w:ascii="Times New Roman" w:eastAsiaTheme="minorHAnsi" w:hAnsi="Times New Roman" w:cs="Times New Roman"/>
+        </w:rPr>
+        <w:t>Honeypots</w:t>
+      </w:r>
+    </w:p>
+    <w:p/>
+    <w:p/>
+    <w:p/>
+    <w:p/>
+    <w:p/>
+    <w:p/>
+    <w:p>
+      <w:pPr>
+        <w:pStyle w:val="TOCHeading"/>
+        <w:jc w:val="center"/>
+        <w:rPr>
+          <w:rFonts w:ascii="Times New Roman" w:eastAsiaTheme="minorHAnsi" w:hAnsi="Times New Roman" w:cs="Times New Roman"/>
+          <w:color w:val="auto"/>
+          <w:kern w:val="2"/>
+          <w:sz w:val="24"/>
+          <w:szCs w:val="24"/>
+          <w:lang w:val="en-GB"/>
+          <w14:ligatures w14:val="standardContextual"/>
+        </w:rPr>
+      </w:pPr>
+    </w:p>
+    <w:p>
+      <w:pPr>
+        <w:pStyle w:val="TOCHeading"/>
+        <w:jc w:val="center"/>
+        <w:rPr>
+          <w:rFonts w:ascii="Times New Roman" w:eastAsiaTheme="minorHAnsi" w:hAnsi="Times New Roman" w:cs="Times New Roman"/>
+          <w:color w:val="auto"/>
+          <w:kern w:val="2"/>
+          <w:sz w:val="40"/>
+          <w:szCs w:val="40"/>
+          <w:lang w:val="en-GB"/>
+          <w14:ligatures w14:val="standardContextual"/>
+        </w:rPr>
+      </w:pPr>
+      <w:r>
+        <w:rPr>
+          <w:rFonts w:ascii="Times New Roman" w:eastAsiaTheme="minorHAnsi" w:hAnsi="Times New Roman" w:cs="Times New Roman"/>
+          <w:color w:val="auto"/>
+          <w:kern w:val="2"/>
+          <w:sz w:val="40"/>
+          <w:szCs w:val="40"/>
+          <w:lang w:val="en-GB"/>
+          <w14:ligatures w14:val="standardContextual"/>
+        </w:rPr>
+        <w:t>Franek Kruczynski</w:t>
+      </w:r>
+    </w:p>
+    <w:p/>
+    <w:p>
+      <w:pPr>
+        <w:pStyle w:val="TOCHeading"/>
+        <w:jc w:val="center"/>
+      </w:pPr>
+      <w:r>
+        <w:rPr>
+          <w:rFonts w:ascii="Times New Roman" w:eastAsiaTheme="minorHAnsi" w:hAnsi="Times New Roman" w:cs="Times New Roman"/>
+          <w:i/>
+          <w:iCs/>
+          <w:color w:val="auto"/>
+          <w:kern w:val="2"/>
+          <w:lang w:val="en-GB"/>
+          <w14:ligatures w14:val="standardContextual"/>
+        </w:rPr>
+        <w:t>November</w:t>
+      </w:r>
+      <w:r>
+        <w:rPr>
+          <w:rFonts w:ascii="Times New Roman" w:eastAsiaTheme="minorHAnsi" w:hAnsi="Times New Roman" w:cs="Times New Roman"/>
+          <w:i/>
+          <w:iCs/>
+          <w:color w:val="auto"/>
+          <w:kern w:val="2"/>
+          <w:lang w:val="en-GB"/>
+          <w14:ligatures w14:val="standardContextual"/>
+        </w:rPr>
+        <w:t xml:space="preserve"> 2025</w:t>
+      </w:r>
+    </w:p>
+    <w:p/>
+    <w:p/>
+    <w:p/>
+    <w:p/>
+    <w:p/>
+    <w:p/>
+    <w:p/>
+    <w:p/>
+    <w:p/>
+    <w:p/>
+    <w:p/>
     <w:sdt>
       <w:sdtPr>
         <w:rPr>
-          <w:rFonts w:ascii="Times New Roman" w:hAnsi="Times New Roman" w:cs="Times New Roman"/>
+          <w:rFonts w:ascii="Times New Roman" w:eastAsiaTheme="minorHAnsi" w:hAnsi="Times New Roman" w:cs="Times New Roman"/>
+          <w:color w:val="auto"/>
+          <w:kern w:val="2"/>
+          <w:sz w:val="24"/>
+          <w:szCs w:val="24"/>
+          <w:lang w:val="en-GB"/>
+          <w14:ligatures w14:val="standardContextual"/>
         </w:rPr>
         <w:id w:val="-318497473"/>
         <w:docPartObj>
@@ -15,29 +200,25 @@
       </w:sdtPr>
       <w:sdtEndPr>
         <w:rPr>
-          <w:rFonts w:eastAsiaTheme="minorHAnsi"/>
           <w:b/>
           <w:bCs/>
           <w:noProof/>
-          <w:color w:val="auto"/>
-          <w:kern w:val="2"/>
-          <w:sz w:val="24"/>
-          <w:szCs w:val="24"/>
-          <w:lang w:val="en-GB"/>
-          <w14:ligatures w14:val="standardContextual"/>
         </w:rPr>
       </w:sdtEndPr>
       <w:sdtContent>
         <w:p>
           <w:pPr>
             <w:pStyle w:val="TOCHeading"/>
+            <w:jc w:val="center"/>
             <w:rPr>
               <w:rFonts w:ascii="Times New Roman" w:hAnsi="Times New Roman" w:cs="Times New Roman"/>
+              <w:color w:val="auto"/>
             </w:rPr>
           </w:pPr>
           <w:r>
             <w:rPr>
               <w:rFonts w:ascii="Times New Roman" w:hAnsi="Times New Roman" w:cs="Times New Roman"/>
+              <w:color w:val="auto"/>
             </w:rPr>
             <w:t>Table of Contents</w:t>
           </w:r>
@@ -49,7 +230,7 @@
               <w:tab w:val="right" w:leader="dot" w:pos="9016"/>
             </w:tabs>
             <w:rPr>
-              <w:rFonts w:ascii="Times New Roman" w:hAnsi="Times New Roman"/>
+              <w:rFonts w:cstheme="minorBidi"/>
               <w:noProof/>
               <w:kern w:val="2"/>
               <w:sz w:val="24"/>
@@ -76,7 +257,7 @@
             </w:rPr>
             <w:fldChar w:fldCharType="separate"/>
           </w:r>
-          <w:hyperlink w:anchor="_Toc215760353" w:history="1">
+          <w:hyperlink w:anchor="_Toc215928220" w:history="1">
             <w:r>
               <w:rPr>
                 <w:rStyle w:val="Hyperlink"/>
@@ -89,7 +270,6 @@
             </w:r>
             <w:r>
               <w:rPr>
-                <w:rFonts w:ascii="Times New Roman" w:hAnsi="Times New Roman"/>
                 <w:noProof/>
                 <w:webHidden/>
               </w:rPr>
@@ -97,7 +277,6 @@
             </w:r>
             <w:r>
               <w:rPr>
-                <w:rFonts w:ascii="Times New Roman" w:hAnsi="Times New Roman"/>
                 <w:noProof/>
                 <w:webHidden/>
               </w:rPr>
@@ -105,22 +284,19 @@
             </w:r>
             <w:r>
               <w:rPr>
-                <w:rFonts w:ascii="Times New Roman" w:hAnsi="Times New Roman"/>
-                <w:noProof/>
-                <w:webHidden/>
-              </w:rPr>
-              <w:instrText xml:space="preserve"> PAGEREF _Toc215760353 \h </w:instrText>
-            </w:r>
-            <w:r>
-              <w:rPr>
-                <w:rFonts w:ascii="Times New Roman" w:hAnsi="Times New Roman"/>
-                <w:noProof/>
-                <w:webHidden/>
-              </w:rPr>
-            </w:r>
-            <w:r>
-              <w:rPr>
-                <w:rFonts w:ascii="Times New Roman" w:hAnsi="Times New Roman"/>
+                <w:noProof/>
+                <w:webHidden/>
+              </w:rPr>
+              <w:instrText xml:space="preserve"> PAGEREF _Toc215928220 \h </w:instrText>
+            </w:r>
+            <w:r>
+              <w:rPr>
+                <w:noProof/>
+                <w:webHidden/>
+              </w:rPr>
+            </w:r>
+            <w:r>
+              <w:rPr>
                 <w:noProof/>
                 <w:webHidden/>
               </w:rPr>
@@ -128,15 +304,13 @@
             </w:r>
             <w:r>
               <w:rPr>
-                <w:rFonts w:ascii="Times New Roman" w:hAnsi="Times New Roman"/>
-                <w:noProof/>
-                <w:webHidden/>
-              </w:rPr>
-              <w:t>2</w:t>
-            </w:r>
-            <w:r>
-              <w:rPr>
-                <w:rFonts w:ascii="Times New Roman" w:hAnsi="Times New Roman"/>
+                <w:noProof/>
+                <w:webHidden/>
+              </w:rPr>
+              <w:t>3</w:t>
+            </w:r>
+            <w:r>
+              <w:rPr>
                 <w:noProof/>
                 <w:webHidden/>
               </w:rPr>
@@ -151,7 +325,7 @@
               <w:tab w:val="right" w:leader="dot" w:pos="9016"/>
             </w:tabs>
             <w:rPr>
-              <w:rFonts w:ascii="Times New Roman" w:hAnsi="Times New Roman"/>
+              <w:rFonts w:cstheme="minorBidi"/>
               <w:noProof/>
               <w:kern w:val="2"/>
               <w:sz w:val="24"/>
@@ -160,7 +334,7 @@
               <w14:ligatures w14:val="standardContextual"/>
             </w:rPr>
           </w:pPr>
-          <w:hyperlink w:anchor="_Toc215760354" w:history="1">
+          <w:hyperlink w:anchor="_Toc215928221" w:history="1">
             <w:r>
               <w:rPr>
                 <w:rStyle w:val="Hyperlink"/>
@@ -171,7 +345,6 @@
             </w:r>
             <w:r>
               <w:rPr>
-                <w:rFonts w:ascii="Times New Roman" w:hAnsi="Times New Roman"/>
                 <w:noProof/>
                 <w:webHidden/>
               </w:rPr>
@@ -179,7 +352,6 @@
             </w:r>
             <w:r>
               <w:rPr>
-                <w:rFonts w:ascii="Times New Roman" w:hAnsi="Times New Roman"/>
                 <w:noProof/>
                 <w:webHidden/>
               </w:rPr>
@@ -187,22 +359,19 @@
             </w:r>
             <w:r>
               <w:rPr>
-                <w:rFonts w:ascii="Times New Roman" w:hAnsi="Times New Roman"/>
-                <w:noProof/>
-                <w:webHidden/>
-              </w:rPr>
-              <w:instrText xml:space="preserve"> PAGEREF _Toc215760354 \h </w:instrText>
-            </w:r>
-            <w:r>
-              <w:rPr>
-                <w:rFonts w:ascii="Times New Roman" w:hAnsi="Times New Roman"/>
-                <w:noProof/>
-                <w:webHidden/>
-              </w:rPr>
-            </w:r>
-            <w:r>
-              <w:rPr>
-                <w:rFonts w:ascii="Times New Roman" w:hAnsi="Times New Roman"/>
+                <w:noProof/>
+                <w:webHidden/>
+              </w:rPr>
+              <w:instrText xml:space="preserve"> PAGEREF _Toc215928221 \h </w:instrText>
+            </w:r>
+            <w:r>
+              <w:rPr>
+                <w:noProof/>
+                <w:webHidden/>
+              </w:rPr>
+            </w:r>
+            <w:r>
+              <w:rPr>
                 <w:noProof/>
                 <w:webHidden/>
               </w:rPr>
@@ -210,15 +379,13 @@
             </w:r>
             <w:r>
               <w:rPr>
-                <w:rFonts w:ascii="Times New Roman" w:hAnsi="Times New Roman"/>
-                <w:noProof/>
-                <w:webHidden/>
-              </w:rPr>
-              <w:t>2</w:t>
-            </w:r>
-            <w:r>
-              <w:rPr>
-                <w:rFonts w:ascii="Times New Roman" w:hAnsi="Times New Roman"/>
+                <w:noProof/>
+                <w:webHidden/>
+              </w:rPr>
+              <w:t>3</w:t>
+            </w:r>
+            <w:r>
+              <w:rPr>
                 <w:noProof/>
                 <w:webHidden/>
               </w:rPr>
@@ -233,7 +400,7 @@
               <w:tab w:val="right" w:leader="dot" w:pos="9016"/>
             </w:tabs>
             <w:rPr>
-              <w:rFonts w:ascii="Times New Roman" w:hAnsi="Times New Roman"/>
+              <w:rFonts w:cstheme="minorBidi"/>
               <w:noProof/>
               <w:kern w:val="2"/>
               <w:sz w:val="24"/>
@@ -242,7 +409,7 @@
               <w14:ligatures w14:val="standardContextual"/>
             </w:rPr>
           </w:pPr>
-          <w:hyperlink w:anchor="_Toc215760355" w:history="1">
+          <w:hyperlink w:anchor="_Toc215928222" w:history="1">
             <w:r>
               <w:rPr>
                 <w:rStyle w:val="Hyperlink"/>
@@ -253,7 +420,6 @@
             </w:r>
             <w:r>
               <w:rPr>
-                <w:rFonts w:ascii="Times New Roman" w:hAnsi="Times New Roman"/>
                 <w:noProof/>
                 <w:webHidden/>
               </w:rPr>
@@ -261,7 +427,6 @@
             </w:r>
             <w:r>
               <w:rPr>
-                <w:rFonts w:ascii="Times New Roman" w:hAnsi="Times New Roman"/>
                 <w:noProof/>
                 <w:webHidden/>
               </w:rPr>
@@ -269,22 +434,19 @@
             </w:r>
             <w:r>
               <w:rPr>
-                <w:rFonts w:ascii="Times New Roman" w:hAnsi="Times New Roman"/>
-                <w:noProof/>
-                <w:webHidden/>
-              </w:rPr>
-              <w:instrText xml:space="preserve"> PAGEREF _Toc215760355 \h </w:instrText>
-            </w:r>
-            <w:r>
-              <w:rPr>
-                <w:rFonts w:ascii="Times New Roman" w:hAnsi="Times New Roman"/>
-                <w:noProof/>
-                <w:webHidden/>
-              </w:rPr>
-            </w:r>
-            <w:r>
-              <w:rPr>
-                <w:rFonts w:ascii="Times New Roman" w:hAnsi="Times New Roman"/>
+                <w:noProof/>
+                <w:webHidden/>
+              </w:rPr>
+              <w:instrText xml:space="preserve"> PAGEREF _Toc215928222 \h </w:instrText>
+            </w:r>
+            <w:r>
+              <w:rPr>
+                <w:noProof/>
+                <w:webHidden/>
+              </w:rPr>
+            </w:r>
+            <w:r>
+              <w:rPr>
                 <w:noProof/>
                 <w:webHidden/>
               </w:rPr>
@@ -292,15 +454,13 @@
             </w:r>
             <w:r>
               <w:rPr>
-                <w:rFonts w:ascii="Times New Roman" w:hAnsi="Times New Roman"/>
-                <w:noProof/>
-                <w:webHidden/>
-              </w:rPr>
-              <w:t>2</w:t>
-            </w:r>
-            <w:r>
-              <w:rPr>
-                <w:rFonts w:ascii="Times New Roman" w:hAnsi="Times New Roman"/>
+                <w:noProof/>
+                <w:webHidden/>
+              </w:rPr>
+              <w:t>4</w:t>
+            </w:r>
+            <w:r>
+              <w:rPr>
                 <w:noProof/>
                 <w:webHidden/>
               </w:rPr>
@@ -315,7 +475,7 @@
               <w:tab w:val="right" w:leader="dot" w:pos="9016"/>
             </w:tabs>
             <w:rPr>
-              <w:rFonts w:ascii="Times New Roman" w:hAnsi="Times New Roman"/>
+              <w:rFonts w:cstheme="minorBidi"/>
               <w:noProof/>
               <w:kern w:val="2"/>
               <w:sz w:val="24"/>
@@ -324,7 +484,7 @@
               <w14:ligatures w14:val="standardContextual"/>
             </w:rPr>
           </w:pPr>
-          <w:hyperlink w:anchor="_Toc215760356" w:history="1">
+          <w:hyperlink w:anchor="_Toc215928223" w:history="1">
             <w:r>
               <w:rPr>
                 <w:rStyle w:val="Hyperlink"/>
@@ -337,7 +497,6 @@
             </w:r>
             <w:r>
               <w:rPr>
-                <w:rFonts w:ascii="Times New Roman" w:hAnsi="Times New Roman"/>
                 <w:noProof/>
                 <w:webHidden/>
               </w:rPr>
@@ -345,7 +504,6 @@
             </w:r>
             <w:r>
               <w:rPr>
-                <w:rFonts w:ascii="Times New Roman" w:hAnsi="Times New Roman"/>
                 <w:noProof/>
                 <w:webHidden/>
               </w:rPr>
@@ -353,22 +511,19 @@
             </w:r>
             <w:r>
               <w:rPr>
-                <w:rFonts w:ascii="Times New Roman" w:hAnsi="Times New Roman"/>
-                <w:noProof/>
-                <w:webHidden/>
-              </w:rPr>
-              <w:instrText xml:space="preserve"> PAGEREF _Toc215760356 \h </w:instrText>
-            </w:r>
-            <w:r>
-              <w:rPr>
-                <w:rFonts w:ascii="Times New Roman" w:hAnsi="Times New Roman"/>
-                <w:noProof/>
-                <w:webHidden/>
-              </w:rPr>
-            </w:r>
-            <w:r>
-              <w:rPr>
-                <w:rFonts w:ascii="Times New Roman" w:hAnsi="Times New Roman"/>
+                <w:noProof/>
+                <w:webHidden/>
+              </w:rPr>
+              <w:instrText xml:space="preserve"> PAGEREF _Toc215928223 \h </w:instrText>
+            </w:r>
+            <w:r>
+              <w:rPr>
+                <w:noProof/>
+                <w:webHidden/>
+              </w:rPr>
+            </w:r>
+            <w:r>
+              <w:rPr>
                 <w:noProof/>
                 <w:webHidden/>
               </w:rPr>
@@ -376,15 +531,13 @@
             </w:r>
             <w:r>
               <w:rPr>
-                <w:rFonts w:ascii="Times New Roman" w:hAnsi="Times New Roman"/>
-                <w:noProof/>
-                <w:webHidden/>
-              </w:rPr>
-              <w:t>2</w:t>
-            </w:r>
-            <w:r>
-              <w:rPr>
-                <w:rFonts w:ascii="Times New Roman" w:hAnsi="Times New Roman"/>
+                <w:noProof/>
+                <w:webHidden/>
+              </w:rPr>
+              <w:t>4</w:t>
+            </w:r>
+            <w:r>
+              <w:rPr>
                 <w:noProof/>
                 <w:webHidden/>
               </w:rPr>
@@ -399,7 +552,7 @@
               <w:tab w:val="right" w:leader="dot" w:pos="9016"/>
             </w:tabs>
             <w:rPr>
-              <w:rFonts w:ascii="Times New Roman" w:hAnsi="Times New Roman"/>
+              <w:rFonts w:cstheme="minorBidi"/>
               <w:noProof/>
               <w:kern w:val="2"/>
               <w:sz w:val="24"/>
@@ -408,7 +561,7 @@
               <w14:ligatures w14:val="standardContextual"/>
             </w:rPr>
           </w:pPr>
-          <w:hyperlink w:anchor="_Toc215760357" w:history="1">
+          <w:hyperlink w:anchor="_Toc215928224" w:history="1">
             <w:r>
               <w:rPr>
                 <w:rStyle w:val="Hyperlink"/>
@@ -421,7 +574,6 @@
             </w:r>
             <w:r>
               <w:rPr>
-                <w:rFonts w:ascii="Times New Roman" w:hAnsi="Times New Roman"/>
                 <w:noProof/>
                 <w:webHidden/>
               </w:rPr>
@@ -429,7 +581,6 @@
             </w:r>
             <w:r>
               <w:rPr>
-                <w:rFonts w:ascii="Times New Roman" w:hAnsi="Times New Roman"/>
                 <w:noProof/>
                 <w:webHidden/>
               </w:rPr>
@@ -437,22 +588,19 @@
             </w:r>
             <w:r>
               <w:rPr>
-                <w:rFonts w:ascii="Times New Roman" w:hAnsi="Times New Roman"/>
-                <w:noProof/>
-                <w:webHidden/>
-              </w:rPr>
-              <w:instrText xml:space="preserve"> PAGEREF _Toc215760357 \h </w:instrText>
-            </w:r>
-            <w:r>
-              <w:rPr>
-                <w:rFonts w:ascii="Times New Roman" w:hAnsi="Times New Roman"/>
-                <w:noProof/>
-                <w:webHidden/>
-              </w:rPr>
-            </w:r>
-            <w:r>
-              <w:rPr>
-                <w:rFonts w:ascii="Times New Roman" w:hAnsi="Times New Roman"/>
+                <w:noProof/>
+                <w:webHidden/>
+              </w:rPr>
+              <w:instrText xml:space="preserve"> PAGEREF _Toc215928224 \h </w:instrText>
+            </w:r>
+            <w:r>
+              <w:rPr>
+                <w:noProof/>
+                <w:webHidden/>
+              </w:rPr>
+            </w:r>
+            <w:r>
+              <w:rPr>
                 <w:noProof/>
                 <w:webHidden/>
               </w:rPr>
@@ -460,15 +608,13 @@
             </w:r>
             <w:r>
               <w:rPr>
-                <w:rFonts w:ascii="Times New Roman" w:hAnsi="Times New Roman"/>
-                <w:noProof/>
-                <w:webHidden/>
-              </w:rPr>
-              <w:t>2</w:t>
-            </w:r>
-            <w:r>
-              <w:rPr>
-                <w:rFonts w:ascii="Times New Roman" w:hAnsi="Times New Roman"/>
+                <w:noProof/>
+                <w:webHidden/>
+              </w:rPr>
+              <w:t>4</w:t>
+            </w:r>
+            <w:r>
+              <w:rPr>
                 <w:noProof/>
                 <w:webHidden/>
               </w:rPr>
@@ -483,7 +629,7 @@
               <w:tab w:val="right" w:leader="dot" w:pos="9016"/>
             </w:tabs>
             <w:rPr>
-              <w:rFonts w:ascii="Times New Roman" w:hAnsi="Times New Roman"/>
+              <w:rFonts w:cstheme="minorBidi"/>
               <w:noProof/>
               <w:kern w:val="2"/>
               <w:sz w:val="24"/>
@@ -492,7 +638,7 @@
               <w14:ligatures w14:val="standardContextual"/>
             </w:rPr>
           </w:pPr>
-          <w:hyperlink w:anchor="_Toc215760358" w:history="1">
+          <w:hyperlink w:anchor="_Toc215928225" w:history="1">
             <w:r>
               <w:rPr>
                 <w:rStyle w:val="Hyperlink"/>
@@ -503,7 +649,6 @@
             </w:r>
             <w:r>
               <w:rPr>
-                <w:rFonts w:ascii="Times New Roman" w:hAnsi="Times New Roman"/>
                 <w:noProof/>
                 <w:webHidden/>
               </w:rPr>
@@ -511,7 +656,6 @@
             </w:r>
             <w:r>
               <w:rPr>
-                <w:rFonts w:ascii="Times New Roman" w:hAnsi="Times New Roman"/>
                 <w:noProof/>
                 <w:webHidden/>
               </w:rPr>
@@ -519,22 +663,19 @@
             </w:r>
             <w:r>
               <w:rPr>
-                <w:rFonts w:ascii="Times New Roman" w:hAnsi="Times New Roman"/>
-                <w:noProof/>
-                <w:webHidden/>
-              </w:rPr>
-              <w:instrText xml:space="preserve"> PAGEREF _Toc215760358 \h </w:instrText>
-            </w:r>
-            <w:r>
-              <w:rPr>
-                <w:rFonts w:ascii="Times New Roman" w:hAnsi="Times New Roman"/>
-                <w:noProof/>
-                <w:webHidden/>
-              </w:rPr>
-            </w:r>
-            <w:r>
-              <w:rPr>
-                <w:rFonts w:ascii="Times New Roman" w:hAnsi="Times New Roman"/>
+                <w:noProof/>
+                <w:webHidden/>
+              </w:rPr>
+              <w:instrText xml:space="preserve"> PAGEREF _Toc215928225 \h </w:instrText>
+            </w:r>
+            <w:r>
+              <w:rPr>
+                <w:noProof/>
+                <w:webHidden/>
+              </w:rPr>
+            </w:r>
+            <w:r>
+              <w:rPr>
                 <w:noProof/>
                 <w:webHidden/>
               </w:rPr>
@@ -542,15 +683,13 @@
             </w:r>
             <w:r>
               <w:rPr>
-                <w:rFonts w:ascii="Times New Roman" w:hAnsi="Times New Roman"/>
-                <w:noProof/>
-                <w:webHidden/>
-              </w:rPr>
-              <w:t>2</w:t>
-            </w:r>
-            <w:r>
-              <w:rPr>
-                <w:rFonts w:ascii="Times New Roman" w:hAnsi="Times New Roman"/>
+                <w:noProof/>
+                <w:webHidden/>
+              </w:rPr>
+              <w:t>5</w:t>
+            </w:r>
+            <w:r>
+              <w:rPr>
                 <w:noProof/>
                 <w:webHidden/>
               </w:rPr>
@@ -565,7 +704,7 @@
               <w:tab w:val="right" w:leader="dot" w:pos="9016"/>
             </w:tabs>
             <w:rPr>
-              <w:rFonts w:ascii="Times New Roman" w:hAnsi="Times New Roman"/>
+              <w:rFonts w:cstheme="minorBidi"/>
               <w:noProof/>
               <w:kern w:val="2"/>
               <w:sz w:val="24"/>
@@ -574,7 +713,7 @@
               <w14:ligatures w14:val="standardContextual"/>
             </w:rPr>
           </w:pPr>
-          <w:hyperlink w:anchor="_Toc215760359" w:history="1">
+          <w:hyperlink w:anchor="_Toc215928226" w:history="1">
             <w:r>
               <w:rPr>
                 <w:rStyle w:val="Hyperlink"/>
@@ -587,7 +726,6 @@
             </w:r>
             <w:r>
               <w:rPr>
-                <w:rFonts w:ascii="Times New Roman" w:hAnsi="Times New Roman"/>
                 <w:noProof/>
                 <w:webHidden/>
               </w:rPr>
@@ -595,7 +733,6 @@
             </w:r>
             <w:r>
               <w:rPr>
-                <w:rFonts w:ascii="Times New Roman" w:hAnsi="Times New Roman"/>
                 <w:noProof/>
                 <w:webHidden/>
               </w:rPr>
@@ -603,22 +740,19 @@
             </w:r>
             <w:r>
               <w:rPr>
-                <w:rFonts w:ascii="Times New Roman" w:hAnsi="Times New Roman"/>
-                <w:noProof/>
-                <w:webHidden/>
-              </w:rPr>
-              <w:instrText xml:space="preserve"> PAGEREF _Toc215760359 \h </w:instrText>
-            </w:r>
-            <w:r>
-              <w:rPr>
-                <w:rFonts w:ascii="Times New Roman" w:hAnsi="Times New Roman"/>
-                <w:noProof/>
-                <w:webHidden/>
-              </w:rPr>
-            </w:r>
-            <w:r>
-              <w:rPr>
-                <w:rFonts w:ascii="Times New Roman" w:hAnsi="Times New Roman"/>
+                <w:noProof/>
+                <w:webHidden/>
+              </w:rPr>
+              <w:instrText xml:space="preserve"> PAGEREF _Toc215928226 \h </w:instrText>
+            </w:r>
+            <w:r>
+              <w:rPr>
+                <w:noProof/>
+                <w:webHidden/>
+              </w:rPr>
+            </w:r>
+            <w:r>
+              <w:rPr>
                 <w:noProof/>
                 <w:webHidden/>
               </w:rPr>
@@ -626,15 +760,13 @@
             </w:r>
             <w:r>
               <w:rPr>
-                <w:rFonts w:ascii="Times New Roman" w:hAnsi="Times New Roman"/>
-                <w:noProof/>
-                <w:webHidden/>
-              </w:rPr>
-              <w:t>2</w:t>
-            </w:r>
-            <w:r>
-              <w:rPr>
-                <w:rFonts w:ascii="Times New Roman" w:hAnsi="Times New Roman"/>
+                <w:noProof/>
+                <w:webHidden/>
+              </w:rPr>
+              <w:t>5</w:t>
+            </w:r>
+            <w:r>
+              <w:rPr>
                 <w:noProof/>
                 <w:webHidden/>
               </w:rPr>
@@ -649,7 +781,7 @@
               <w:tab w:val="right" w:leader="dot" w:pos="9016"/>
             </w:tabs>
             <w:rPr>
-              <w:rFonts w:ascii="Times New Roman" w:hAnsi="Times New Roman"/>
+              <w:rFonts w:cstheme="minorBidi"/>
               <w:noProof/>
               <w:kern w:val="2"/>
               <w:sz w:val="24"/>
@@ -658,7 +790,7 @@
               <w14:ligatures w14:val="standardContextual"/>
             </w:rPr>
           </w:pPr>
-          <w:hyperlink w:anchor="_Toc215760360" w:history="1">
+          <w:hyperlink w:anchor="_Toc215928227" w:history="1">
             <w:r>
               <w:rPr>
                 <w:rStyle w:val="Hyperlink"/>
@@ -671,7 +803,6 @@
             </w:r>
             <w:r>
               <w:rPr>
-                <w:rFonts w:ascii="Times New Roman" w:hAnsi="Times New Roman"/>
                 <w:noProof/>
                 <w:webHidden/>
               </w:rPr>
@@ -679,7 +810,6 @@
             </w:r>
             <w:r>
               <w:rPr>
-                <w:rFonts w:ascii="Times New Roman" w:hAnsi="Times New Roman"/>
                 <w:noProof/>
                 <w:webHidden/>
               </w:rPr>
@@ -687,22 +817,19 @@
             </w:r>
             <w:r>
               <w:rPr>
-                <w:rFonts w:ascii="Times New Roman" w:hAnsi="Times New Roman"/>
-                <w:noProof/>
-                <w:webHidden/>
-              </w:rPr>
-              <w:instrText xml:space="preserve"> PAGEREF _Toc215760360 \h </w:instrText>
-            </w:r>
-            <w:r>
-              <w:rPr>
-                <w:rFonts w:ascii="Times New Roman" w:hAnsi="Times New Roman"/>
-                <w:noProof/>
-                <w:webHidden/>
-              </w:rPr>
-            </w:r>
-            <w:r>
-              <w:rPr>
-                <w:rFonts w:ascii="Times New Roman" w:hAnsi="Times New Roman"/>
+                <w:noProof/>
+                <w:webHidden/>
+              </w:rPr>
+              <w:instrText xml:space="preserve"> PAGEREF _Toc215928227 \h </w:instrText>
+            </w:r>
+            <w:r>
+              <w:rPr>
+                <w:noProof/>
+                <w:webHidden/>
+              </w:rPr>
+            </w:r>
+            <w:r>
+              <w:rPr>
                 <w:noProof/>
                 <w:webHidden/>
               </w:rPr>
@@ -710,15 +837,13 @@
             </w:r>
             <w:r>
               <w:rPr>
-                <w:rFonts w:ascii="Times New Roman" w:hAnsi="Times New Roman"/>
-                <w:noProof/>
-                <w:webHidden/>
-              </w:rPr>
-              <w:t>2</w:t>
-            </w:r>
-            <w:r>
-              <w:rPr>
-                <w:rFonts w:ascii="Times New Roman" w:hAnsi="Times New Roman"/>
+                <w:noProof/>
+                <w:webHidden/>
+              </w:rPr>
+              <w:t>5</w:t>
+            </w:r>
+            <w:r>
+              <w:rPr>
                 <w:noProof/>
                 <w:webHidden/>
               </w:rPr>
@@ -733,7 +858,7 @@
               <w:tab w:val="right" w:leader="dot" w:pos="9016"/>
             </w:tabs>
             <w:rPr>
-              <w:rFonts w:ascii="Times New Roman" w:hAnsi="Times New Roman"/>
+              <w:rFonts w:cstheme="minorBidi"/>
               <w:noProof/>
               <w:kern w:val="2"/>
               <w:sz w:val="24"/>
@@ -742,7 +867,7 @@
               <w14:ligatures w14:val="standardContextual"/>
             </w:rPr>
           </w:pPr>
-          <w:hyperlink w:anchor="_Toc215760361" w:history="1">
+          <w:hyperlink w:anchor="_Toc215928228" w:history="1">
             <w:r>
               <w:rPr>
                 <w:rStyle w:val="Hyperlink"/>
@@ -755,7 +880,6 @@
             </w:r>
             <w:r>
               <w:rPr>
-                <w:rFonts w:ascii="Times New Roman" w:hAnsi="Times New Roman"/>
                 <w:noProof/>
                 <w:webHidden/>
               </w:rPr>
@@ -763,7 +887,6 @@
             </w:r>
             <w:r>
               <w:rPr>
-                <w:rFonts w:ascii="Times New Roman" w:hAnsi="Times New Roman"/>
                 <w:noProof/>
                 <w:webHidden/>
               </w:rPr>
@@ -771,22 +894,19 @@
             </w:r>
             <w:r>
               <w:rPr>
-                <w:rFonts w:ascii="Times New Roman" w:hAnsi="Times New Roman"/>
-                <w:noProof/>
-                <w:webHidden/>
-              </w:rPr>
-              <w:instrText xml:space="preserve"> PAGEREF _Toc215760361 \h </w:instrText>
-            </w:r>
-            <w:r>
-              <w:rPr>
-                <w:rFonts w:ascii="Times New Roman" w:hAnsi="Times New Roman"/>
-                <w:noProof/>
-                <w:webHidden/>
-              </w:rPr>
-            </w:r>
-            <w:r>
-              <w:rPr>
-                <w:rFonts w:ascii="Times New Roman" w:hAnsi="Times New Roman"/>
+                <w:noProof/>
+                <w:webHidden/>
+              </w:rPr>
+              <w:instrText xml:space="preserve"> PAGEREF _Toc215928228 \h </w:instrText>
+            </w:r>
+            <w:r>
+              <w:rPr>
+                <w:noProof/>
+                <w:webHidden/>
+              </w:rPr>
+            </w:r>
+            <w:r>
+              <w:rPr>
                 <w:noProof/>
                 <w:webHidden/>
               </w:rPr>
@@ -794,15 +914,13 @@
             </w:r>
             <w:r>
               <w:rPr>
-                <w:rFonts w:ascii="Times New Roman" w:hAnsi="Times New Roman"/>
-                <w:noProof/>
-                <w:webHidden/>
-              </w:rPr>
-              <w:t>2</w:t>
-            </w:r>
-            <w:r>
-              <w:rPr>
-                <w:rFonts w:ascii="Times New Roman" w:hAnsi="Times New Roman"/>
+                <w:noProof/>
+                <w:webHidden/>
+              </w:rPr>
+              <w:t>6</w:t>
+            </w:r>
+            <w:r>
+              <w:rPr>
                 <w:noProof/>
                 <w:webHidden/>
               </w:rPr>
@@ -817,7 +935,7 @@
               <w:tab w:val="right" w:leader="dot" w:pos="9016"/>
             </w:tabs>
             <w:rPr>
-              <w:rFonts w:ascii="Times New Roman" w:hAnsi="Times New Roman"/>
+              <w:rFonts w:cstheme="minorBidi"/>
               <w:noProof/>
               <w:kern w:val="2"/>
               <w:sz w:val="24"/>
@@ -826,7 +944,7 @@
               <w14:ligatures w14:val="standardContextual"/>
             </w:rPr>
           </w:pPr>
-          <w:hyperlink w:anchor="_Toc215760362" w:history="1">
+          <w:hyperlink w:anchor="_Toc215928229" w:history="1">
             <w:r>
               <w:rPr>
                 <w:rStyle w:val="Hyperlink"/>
@@ -837,7 +955,103 @@
             </w:r>
             <w:r>
               <w:rPr>
+                <w:noProof/>
+                <w:webHidden/>
+              </w:rPr>
+              <w:tab/>
+            </w:r>
+            <w:r>
+              <w:rPr>
+                <w:noProof/>
+                <w:webHidden/>
+              </w:rPr>
+              <w:fldChar w:fldCharType="begin"/>
+            </w:r>
+            <w:r>
+              <w:rPr>
+                <w:noProof/>
+                <w:webHidden/>
+              </w:rPr>
+              <w:instrText xml:space="preserve"> PAGEREF _Toc215928229 \h </w:instrText>
+            </w:r>
+            <w:r>
+              <w:rPr>
+                <w:noProof/>
+                <w:webHidden/>
+              </w:rPr>
+            </w:r>
+            <w:r>
+              <w:rPr>
+                <w:noProof/>
+                <w:webHidden/>
+              </w:rPr>
+              <w:fldChar w:fldCharType="separate"/>
+            </w:r>
+            <w:r>
+              <w:rPr>
+                <w:noProof/>
+                <w:webHidden/>
+              </w:rPr>
+              <w:t>6</w:t>
+            </w:r>
+            <w:r>
+              <w:rPr>
+                <w:noProof/>
+                <w:webHidden/>
+              </w:rPr>
+              <w:fldChar w:fldCharType="end"/>
+            </w:r>
+          </w:hyperlink>
+        </w:p>
+        <w:p>
+          <w:pPr>
+            <w:pStyle w:val="TOC3"/>
+            <w:tabs>
+              <w:tab w:val="right" w:leader="dot" w:pos="9016"/>
+            </w:tabs>
+            <w:rPr>
+              <w:rFonts w:cstheme="minorBidi"/>
+              <w:noProof/>
+              <w:kern w:val="2"/>
+              <w:sz w:val="24"/>
+              <w:szCs w:val="24"/>
+              <w:lang w:val="en-GB" w:eastAsia="en-GB"/>
+              <w14:ligatures w14:val="standardContextual"/>
+            </w:rPr>
+          </w:pPr>
+          <w:hyperlink w:anchor="_Toc215928230" w:history="1">
+            <w:r>
+              <w:rPr>
+                <w:rStyle w:val="Hyperlink"/>
                 <w:rFonts w:ascii="Times New Roman" w:hAnsi="Times New Roman"/>
+                <w:i/>
+                <w:iCs/>
+                <w:noProof/>
+              </w:rPr>
+              <w:t>2.1.1. Static &amp; Sign</w:t>
+            </w:r>
+            <w:r>
+              <w:rPr>
+                <w:rStyle w:val="Hyperlink"/>
+                <w:rFonts w:ascii="Times New Roman" w:hAnsi="Times New Roman"/>
+                <w:i/>
+                <w:iCs/>
+                <w:noProof/>
+              </w:rPr>
+              <w:t>a</w:t>
+            </w:r>
+            <w:r>
+              <w:rPr>
+                <w:rStyle w:val="Hyperlink"/>
+                <w:rFonts w:ascii="Times New Roman" w:hAnsi="Times New Roman"/>
+                <w:i/>
+                <w:iCs/>
+                <w:noProof/>
+              </w:rPr>
+              <w:t>ture-based Analysis</w:t>
+            </w:r>
+            <w:r>
+              <w:rPr>
                 <w:noProof/>
                 <w:webHidden/>
               </w:rPr>
@@ -845,7 +1059,6 @@
             </w:r>
             <w:r>
               <w:rPr>
-                <w:rFonts w:ascii="Times New Roman" w:hAnsi="Times New Roman"/>
                 <w:noProof/>
                 <w:webHidden/>
               </w:rPr>
@@ -853,22 +1066,19 @@
             </w:r>
             <w:r>
               <w:rPr>
-                <w:rFonts w:ascii="Times New Roman" w:hAnsi="Times New Roman"/>
-                <w:noProof/>
-                <w:webHidden/>
-              </w:rPr>
-              <w:instrText xml:space="preserve"> PAGEREF _Toc215760362 \h </w:instrText>
-            </w:r>
-            <w:r>
-              <w:rPr>
-                <w:rFonts w:ascii="Times New Roman" w:hAnsi="Times New Roman"/>
-                <w:noProof/>
-                <w:webHidden/>
-              </w:rPr>
-            </w:r>
-            <w:r>
-              <w:rPr>
-                <w:rFonts w:ascii="Times New Roman" w:hAnsi="Times New Roman"/>
+                <w:noProof/>
+                <w:webHidden/>
+              </w:rPr>
+              <w:instrText xml:space="preserve"> PAGEREF _Toc215928230 \h </w:instrText>
+            </w:r>
+            <w:r>
+              <w:rPr>
+                <w:noProof/>
+                <w:webHidden/>
+              </w:rPr>
+            </w:r>
+            <w:r>
+              <w:rPr>
                 <w:noProof/>
                 <w:webHidden/>
               </w:rPr>
@@ -876,15 +1086,13 @@
             </w:r>
             <w:r>
               <w:rPr>
-                <w:rFonts w:ascii="Times New Roman" w:hAnsi="Times New Roman"/>
-                <w:noProof/>
-                <w:webHidden/>
-              </w:rPr>
-              <w:t>2</w:t>
-            </w:r>
-            <w:r>
-              <w:rPr>
-                <w:rFonts w:ascii="Times New Roman" w:hAnsi="Times New Roman"/>
+                <w:noProof/>
+                <w:webHidden/>
+              </w:rPr>
+              <w:t>6</w:t>
+            </w:r>
+            <w:r>
+              <w:rPr>
                 <w:noProof/>
                 <w:webHidden/>
               </w:rPr>
@@ -899,7 +1107,7 @@
               <w:tab w:val="right" w:leader="dot" w:pos="9016"/>
             </w:tabs>
             <w:rPr>
-              <w:rFonts w:ascii="Times New Roman" w:hAnsi="Times New Roman"/>
+              <w:rFonts w:cstheme="minorBidi"/>
               <w:noProof/>
               <w:kern w:val="2"/>
               <w:sz w:val="24"/>
@@ -908,7 +1116,7 @@
               <w14:ligatures w14:val="standardContextual"/>
             </w:rPr>
           </w:pPr>
-          <w:hyperlink w:anchor="_Toc215760363" w:history="1">
+          <w:hyperlink w:anchor="_Toc215928231" w:history="1">
             <w:r>
               <w:rPr>
                 <w:rStyle w:val="Hyperlink"/>
@@ -919,7 +1127,6 @@
             </w:r>
             <w:r>
               <w:rPr>
-                <w:rFonts w:ascii="Times New Roman" w:hAnsi="Times New Roman"/>
                 <w:noProof/>
                 <w:webHidden/>
               </w:rPr>
@@ -927,7 +1134,6 @@
             </w:r>
             <w:r>
               <w:rPr>
-                <w:rFonts w:ascii="Times New Roman" w:hAnsi="Times New Roman"/>
                 <w:noProof/>
                 <w:webHidden/>
               </w:rPr>
@@ -935,22 +1141,19 @@
             </w:r>
             <w:r>
               <w:rPr>
-                <w:rFonts w:ascii="Times New Roman" w:hAnsi="Times New Roman"/>
-                <w:noProof/>
-                <w:webHidden/>
-              </w:rPr>
-              <w:instrText xml:space="preserve"> PAGEREF _Toc215760363 \h </w:instrText>
-            </w:r>
-            <w:r>
-              <w:rPr>
-                <w:rFonts w:ascii="Times New Roman" w:hAnsi="Times New Roman"/>
-                <w:noProof/>
-                <w:webHidden/>
-              </w:rPr>
-            </w:r>
-            <w:r>
-              <w:rPr>
-                <w:rFonts w:ascii="Times New Roman" w:hAnsi="Times New Roman"/>
+                <w:noProof/>
+                <w:webHidden/>
+              </w:rPr>
+              <w:instrText xml:space="preserve"> PAGEREF _Toc215928231 \h </w:instrText>
+            </w:r>
+            <w:r>
+              <w:rPr>
+                <w:noProof/>
+                <w:webHidden/>
+              </w:rPr>
+            </w:r>
+            <w:r>
+              <w:rPr>
                 <w:noProof/>
                 <w:webHidden/>
               </w:rPr>
@@ -958,15 +1161,13 @@
             </w:r>
             <w:r>
               <w:rPr>
-                <w:rFonts w:ascii="Times New Roman" w:hAnsi="Times New Roman"/>
-                <w:noProof/>
-                <w:webHidden/>
-              </w:rPr>
-              <w:t>2</w:t>
-            </w:r>
-            <w:r>
-              <w:rPr>
-                <w:rFonts w:ascii="Times New Roman" w:hAnsi="Times New Roman"/>
+                <w:noProof/>
+                <w:webHidden/>
+              </w:rPr>
+              <w:t>6</w:t>
+            </w:r>
+            <w:r>
+              <w:rPr>
                 <w:noProof/>
                 <w:webHidden/>
               </w:rPr>
@@ -981,7 +1182,7 @@
               <w:tab w:val="right" w:leader="dot" w:pos="9016"/>
             </w:tabs>
             <w:rPr>
-              <w:rFonts w:ascii="Times New Roman" w:hAnsi="Times New Roman"/>
+              <w:rFonts w:cstheme="minorBidi"/>
               <w:noProof/>
               <w:kern w:val="2"/>
               <w:sz w:val="24"/>
@@ -990,7 +1191,7 @@
               <w14:ligatures w14:val="standardContextual"/>
             </w:rPr>
           </w:pPr>
-          <w:hyperlink w:anchor="_Toc215760364" w:history="1">
+          <w:hyperlink w:anchor="_Toc215928232" w:history="1">
             <w:r>
               <w:rPr>
                 <w:rStyle w:val="Hyperlink"/>
@@ -1003,7 +1204,6 @@
             </w:r>
             <w:r>
               <w:rPr>
-                <w:rFonts w:ascii="Times New Roman" w:hAnsi="Times New Roman"/>
                 <w:noProof/>
                 <w:webHidden/>
               </w:rPr>
@@ -1011,7 +1211,6 @@
             </w:r>
             <w:r>
               <w:rPr>
-                <w:rFonts w:ascii="Times New Roman" w:hAnsi="Times New Roman"/>
                 <w:noProof/>
                 <w:webHidden/>
               </w:rPr>
@@ -1019,22 +1218,19 @@
             </w:r>
             <w:r>
               <w:rPr>
-                <w:rFonts w:ascii="Times New Roman" w:hAnsi="Times New Roman"/>
-                <w:noProof/>
-                <w:webHidden/>
-              </w:rPr>
-              <w:instrText xml:space="preserve"> PAGEREF _Toc215760364 \h </w:instrText>
-            </w:r>
-            <w:r>
-              <w:rPr>
-                <w:rFonts w:ascii="Times New Roman" w:hAnsi="Times New Roman"/>
-                <w:noProof/>
-                <w:webHidden/>
-              </w:rPr>
-            </w:r>
-            <w:r>
-              <w:rPr>
-                <w:rFonts w:ascii="Times New Roman" w:hAnsi="Times New Roman"/>
+                <w:noProof/>
+                <w:webHidden/>
+              </w:rPr>
+              <w:instrText xml:space="preserve"> PAGEREF _Toc215928232 \h </w:instrText>
+            </w:r>
+            <w:r>
+              <w:rPr>
+                <w:noProof/>
+                <w:webHidden/>
+              </w:rPr>
+            </w:r>
+            <w:r>
+              <w:rPr>
                 <w:noProof/>
                 <w:webHidden/>
               </w:rPr>
@@ -1042,15 +1238,13 @@
             </w:r>
             <w:r>
               <w:rPr>
-                <w:rFonts w:ascii="Times New Roman" w:hAnsi="Times New Roman"/>
-                <w:noProof/>
-                <w:webHidden/>
-              </w:rPr>
-              <w:t>3</w:t>
-            </w:r>
-            <w:r>
-              <w:rPr>
-                <w:rFonts w:ascii="Times New Roman" w:hAnsi="Times New Roman"/>
+                <w:noProof/>
+                <w:webHidden/>
+              </w:rPr>
+              <w:t>6</w:t>
+            </w:r>
+            <w:r>
+              <w:rPr>
                 <w:noProof/>
                 <w:webHidden/>
               </w:rPr>
@@ -1065,7 +1259,7 @@
               <w:tab w:val="right" w:leader="dot" w:pos="9016"/>
             </w:tabs>
             <w:rPr>
-              <w:rFonts w:ascii="Times New Roman" w:hAnsi="Times New Roman"/>
+              <w:rFonts w:cstheme="minorBidi"/>
               <w:noProof/>
               <w:kern w:val="2"/>
               <w:sz w:val="24"/>
@@ -1074,49 +1268,269 @@
               <w14:ligatures w14:val="standardContextual"/>
             </w:rPr>
           </w:pPr>
-          <w:hyperlink w:anchor="_Toc215760365" w:history="1">
+          <w:hyperlink w:anchor="_Toc215928233" w:history="1">
             <w:r>
               <w:rPr>
                 <w:rStyle w:val="Hyperlink"/>
                 <w:rFonts w:ascii="Times New Roman" w:hAnsi="Times New Roman"/>
                 <w:noProof/>
               </w:rPr>
-              <w:t>3.1. Project Plan Update</w:t>
-            </w:r>
-            <w:r>
-              <w:rPr>
+              <w:t>3.1. Project Progress Update</w:t>
+            </w:r>
+            <w:r>
+              <w:rPr>
+                <w:noProof/>
+                <w:webHidden/>
+              </w:rPr>
+              <w:tab/>
+            </w:r>
+            <w:r>
+              <w:rPr>
+                <w:noProof/>
+                <w:webHidden/>
+              </w:rPr>
+              <w:fldChar w:fldCharType="begin"/>
+            </w:r>
+            <w:r>
+              <w:rPr>
+                <w:noProof/>
+                <w:webHidden/>
+              </w:rPr>
+              <w:instrText xml:space="preserve"> PAGEREF _Toc215928233 \h </w:instrText>
+            </w:r>
+            <w:r>
+              <w:rPr>
+                <w:noProof/>
+                <w:webHidden/>
+              </w:rPr>
+            </w:r>
+            <w:r>
+              <w:rPr>
+                <w:noProof/>
+                <w:webHidden/>
+              </w:rPr>
+              <w:fldChar w:fldCharType="separate"/>
+            </w:r>
+            <w:r>
+              <w:rPr>
+                <w:noProof/>
+                <w:webHidden/>
+              </w:rPr>
+              <w:t>6</w:t>
+            </w:r>
+            <w:r>
+              <w:rPr>
+                <w:noProof/>
+                <w:webHidden/>
+              </w:rPr>
+              <w:fldChar w:fldCharType="end"/>
+            </w:r>
+          </w:hyperlink>
+        </w:p>
+        <w:p>
+          <w:pPr>
+            <w:pStyle w:val="TOC2"/>
+            <w:tabs>
+              <w:tab w:val="right" w:leader="dot" w:pos="9016"/>
+            </w:tabs>
+            <w:rPr>
+              <w:rFonts w:cstheme="minorBidi"/>
+              <w:noProof/>
+              <w:kern w:val="2"/>
+              <w:sz w:val="24"/>
+              <w:szCs w:val="24"/>
+              <w:lang w:val="en-GB" w:eastAsia="en-GB"/>
+              <w14:ligatures w14:val="standardContextual"/>
+            </w:rPr>
+          </w:pPr>
+          <w:hyperlink w:anchor="_Toc215928234" w:history="1">
+            <w:r>
+              <w:rPr>
+                <w:rStyle w:val="Hyperlink"/>
                 <w:rFonts w:ascii="Times New Roman" w:hAnsi="Times New Roman"/>
                 <w:noProof/>
+              </w:rPr>
+              <w:t>3.2. Requirements / Specification</w:t>
+            </w:r>
+            <w:r>
+              <w:rPr>
+                <w:noProof/>
                 <w:webHidden/>
               </w:rPr>
               <w:tab/>
             </w:r>
             <w:r>
               <w:rPr>
+                <w:noProof/>
+                <w:webHidden/>
+              </w:rPr>
+              <w:fldChar w:fldCharType="begin"/>
+            </w:r>
+            <w:r>
+              <w:rPr>
+                <w:noProof/>
+                <w:webHidden/>
+              </w:rPr>
+              <w:instrText xml:space="preserve"> PAGEREF _Toc215928234 \h </w:instrText>
+            </w:r>
+            <w:r>
+              <w:rPr>
+                <w:noProof/>
+                <w:webHidden/>
+              </w:rPr>
+            </w:r>
+            <w:r>
+              <w:rPr>
+                <w:noProof/>
+                <w:webHidden/>
+              </w:rPr>
+              <w:fldChar w:fldCharType="separate"/>
+            </w:r>
+            <w:r>
+              <w:rPr>
+                <w:noProof/>
+                <w:webHidden/>
+              </w:rPr>
+              <w:t>6</w:t>
+            </w:r>
+            <w:r>
+              <w:rPr>
+                <w:noProof/>
+                <w:webHidden/>
+              </w:rPr>
+              <w:fldChar w:fldCharType="end"/>
+            </w:r>
+          </w:hyperlink>
+        </w:p>
+        <w:p>
+          <w:pPr>
+            <w:pStyle w:val="TOC2"/>
+            <w:tabs>
+              <w:tab w:val="right" w:leader="dot" w:pos="9016"/>
+            </w:tabs>
+            <w:rPr>
+              <w:rFonts w:cstheme="minorBidi"/>
+              <w:noProof/>
+              <w:kern w:val="2"/>
+              <w:sz w:val="24"/>
+              <w:szCs w:val="24"/>
+              <w:lang w:val="en-GB" w:eastAsia="en-GB"/>
+              <w14:ligatures w14:val="standardContextual"/>
+            </w:rPr>
+          </w:pPr>
+          <w:hyperlink w:anchor="_Toc215928235" w:history="1">
+            <w:r>
+              <w:rPr>
+                <w:rStyle w:val="Hyperlink"/>
                 <w:rFonts w:ascii="Times New Roman" w:hAnsi="Times New Roman"/>
                 <w:noProof/>
+              </w:rPr>
+              <w:t>3.3. Test Plan</w:t>
+            </w:r>
+            <w:r>
+              <w:rPr>
+                <w:noProof/>
+                <w:webHidden/>
+              </w:rPr>
+              <w:tab/>
+            </w:r>
+            <w:r>
+              <w:rPr>
+                <w:noProof/>
                 <w:webHidden/>
               </w:rPr>
               <w:fldChar w:fldCharType="begin"/>
             </w:r>
             <w:r>
               <w:rPr>
+                <w:noProof/>
+                <w:webHidden/>
+              </w:rPr>
+              <w:instrText xml:space="preserve"> PAGEREF _Toc215928235 \h </w:instrText>
+            </w:r>
+            <w:r>
+              <w:rPr>
+                <w:noProof/>
+                <w:webHidden/>
+              </w:rPr>
+            </w:r>
+            <w:r>
+              <w:rPr>
+                <w:noProof/>
+                <w:webHidden/>
+              </w:rPr>
+              <w:fldChar w:fldCharType="separate"/>
+            </w:r>
+            <w:r>
+              <w:rPr>
+                <w:noProof/>
+                <w:webHidden/>
+              </w:rPr>
+              <w:t>7</w:t>
+            </w:r>
+            <w:r>
+              <w:rPr>
+                <w:noProof/>
+                <w:webHidden/>
+              </w:rPr>
+              <w:fldChar w:fldCharType="end"/>
+            </w:r>
+          </w:hyperlink>
+        </w:p>
+        <w:p>
+          <w:pPr>
+            <w:pStyle w:val="TOC2"/>
+            <w:tabs>
+              <w:tab w:val="right" w:leader="dot" w:pos="9016"/>
+            </w:tabs>
+            <w:rPr>
+              <w:rFonts w:cstheme="minorBidi"/>
+              <w:noProof/>
+              <w:kern w:val="2"/>
+              <w:sz w:val="24"/>
+              <w:szCs w:val="24"/>
+              <w:lang w:val="en-GB" w:eastAsia="en-GB"/>
+              <w14:ligatures w14:val="standardContextual"/>
+            </w:rPr>
+          </w:pPr>
+          <w:hyperlink w:anchor="_Toc215928236" w:history="1">
+            <w:r>
+              <w:rPr>
+                <w:rStyle w:val="Hyperlink"/>
                 <w:rFonts w:ascii="Times New Roman" w:hAnsi="Times New Roman"/>
                 <w:noProof/>
-                <w:webHidden/>
-              </w:rPr>
-              <w:instrText xml:space="preserve"> PAGEREF _Toc215760365 \h </w:instrText>
-            </w:r>
-            <w:r>
-              <w:rPr>
-                <w:rFonts w:ascii="Times New Roman" w:hAnsi="Times New Roman"/>
-                <w:noProof/>
-                <w:webHidden/>
-              </w:rPr>
-            </w:r>
-            <w:r>
-              <w:rPr>
-                <w:rFonts w:ascii="Times New Roman" w:hAnsi="Times New Roman"/>
+              </w:rPr>
+              <w:t>3.4. Implementation progress</w:t>
+            </w:r>
+            <w:r>
+              <w:rPr>
+                <w:noProof/>
+                <w:webHidden/>
+              </w:rPr>
+              <w:tab/>
+            </w:r>
+            <w:r>
+              <w:rPr>
+                <w:noProof/>
+                <w:webHidden/>
+              </w:rPr>
+              <w:fldChar w:fldCharType="begin"/>
+            </w:r>
+            <w:r>
+              <w:rPr>
+                <w:noProof/>
+                <w:webHidden/>
+              </w:rPr>
+              <w:instrText xml:space="preserve"> PAGEREF _Toc215928236 \h </w:instrText>
+            </w:r>
+            <w:r>
+              <w:rPr>
+                <w:noProof/>
+                <w:webHidden/>
+              </w:rPr>
+            </w:r>
+            <w:r>
+              <w:rPr>
                 <w:noProof/>
                 <w:webHidden/>
               </w:rPr>
@@ -1124,15 +1538,13 @@
             </w:r>
             <w:r>
               <w:rPr>
-                <w:rFonts w:ascii="Times New Roman" w:hAnsi="Times New Roman"/>
-                <w:noProof/>
-                <w:webHidden/>
-              </w:rPr>
-              <w:t>3</w:t>
-            </w:r>
-            <w:r>
-              <w:rPr>
-                <w:rFonts w:ascii="Times New Roman" w:hAnsi="Times New Roman"/>
+                <w:noProof/>
+                <w:webHidden/>
+              </w:rPr>
+              <w:t>7</w:t>
+            </w:r>
+            <w:r>
+              <w:rPr>
                 <w:noProof/>
                 <w:webHidden/>
               </w:rPr>
@@ -1147,7 +1559,7 @@
               <w:tab w:val="right" w:leader="dot" w:pos="9016"/>
             </w:tabs>
             <w:rPr>
-              <w:rFonts w:ascii="Times New Roman" w:hAnsi="Times New Roman"/>
+              <w:rFonts w:cstheme="minorBidi"/>
               <w:noProof/>
               <w:kern w:val="2"/>
               <w:sz w:val="24"/>
@@ -1156,7 +1568,7 @@
               <w14:ligatures w14:val="standardContextual"/>
             </w:rPr>
           </w:pPr>
-          <w:hyperlink w:anchor="_Toc215760366" w:history="1">
+          <w:hyperlink w:anchor="_Toc215928237" w:history="1">
             <w:r>
               <w:rPr>
                 <w:rStyle w:val="Hyperlink"/>
@@ -1169,7 +1581,6 @@
             </w:r>
             <w:r>
               <w:rPr>
-                <w:rFonts w:ascii="Times New Roman" w:hAnsi="Times New Roman"/>
                 <w:noProof/>
                 <w:webHidden/>
               </w:rPr>
@@ -1177,7 +1588,6 @@
             </w:r>
             <w:r>
               <w:rPr>
-                <w:rFonts w:ascii="Times New Roman" w:hAnsi="Times New Roman"/>
                 <w:noProof/>
                 <w:webHidden/>
               </w:rPr>
@@ -1185,22 +1595,19 @@
             </w:r>
             <w:r>
               <w:rPr>
-                <w:rFonts w:ascii="Times New Roman" w:hAnsi="Times New Roman"/>
-                <w:noProof/>
-                <w:webHidden/>
-              </w:rPr>
-              <w:instrText xml:space="preserve"> PAGEREF _Toc215760366 \h </w:instrText>
-            </w:r>
-            <w:r>
-              <w:rPr>
-                <w:rFonts w:ascii="Times New Roman" w:hAnsi="Times New Roman"/>
-                <w:noProof/>
-                <w:webHidden/>
-              </w:rPr>
-            </w:r>
-            <w:r>
-              <w:rPr>
-                <w:rFonts w:ascii="Times New Roman" w:hAnsi="Times New Roman"/>
+                <w:noProof/>
+                <w:webHidden/>
+              </w:rPr>
+              <w:instrText xml:space="preserve"> PAGEREF _Toc215928237 \h </w:instrText>
+            </w:r>
+            <w:r>
+              <w:rPr>
+                <w:noProof/>
+                <w:webHidden/>
+              </w:rPr>
+            </w:r>
+            <w:r>
+              <w:rPr>
                 <w:noProof/>
                 <w:webHidden/>
               </w:rPr>
@@ -1208,15 +1615,13 @@
             </w:r>
             <w:r>
               <w:rPr>
-                <w:rFonts w:ascii="Times New Roman" w:hAnsi="Times New Roman"/>
-                <w:noProof/>
-                <w:webHidden/>
-              </w:rPr>
-              <w:t>4</w:t>
-            </w:r>
-            <w:r>
-              <w:rPr>
-                <w:rFonts w:ascii="Times New Roman" w:hAnsi="Times New Roman"/>
+                <w:noProof/>
+                <w:webHidden/>
+              </w:rPr>
+              <w:t>8</w:t>
+            </w:r>
+            <w:r>
+              <w:rPr>
                 <w:noProof/>
                 <w:webHidden/>
               </w:rPr>
@@ -1231,7 +1636,7 @@
               <w:tab w:val="right" w:leader="dot" w:pos="9016"/>
             </w:tabs>
             <w:rPr>
-              <w:rFonts w:ascii="Times New Roman" w:hAnsi="Times New Roman"/>
+              <w:rFonts w:cstheme="minorBidi"/>
               <w:noProof/>
               <w:kern w:val="2"/>
               <w:sz w:val="24"/>
@@ -1240,7 +1645,7 @@
               <w14:ligatures w14:val="standardContextual"/>
             </w:rPr>
           </w:pPr>
-          <w:hyperlink w:anchor="_Toc215760367" w:history="1">
+          <w:hyperlink w:anchor="_Toc215928238" w:history="1">
             <w:r>
               <w:rPr>
                 <w:rStyle w:val="Hyperlink"/>
@@ -1253,7 +1658,6 @@
             </w:r>
             <w:r>
               <w:rPr>
-                <w:rFonts w:ascii="Times New Roman" w:hAnsi="Times New Roman"/>
                 <w:noProof/>
                 <w:webHidden/>
               </w:rPr>
@@ -1261,7 +1665,6 @@
             </w:r>
             <w:r>
               <w:rPr>
-                <w:rFonts w:ascii="Times New Roman" w:hAnsi="Times New Roman"/>
                 <w:noProof/>
                 <w:webHidden/>
               </w:rPr>
@@ -1269,22 +1672,19 @@
             </w:r>
             <w:r>
               <w:rPr>
-                <w:rFonts w:ascii="Times New Roman" w:hAnsi="Times New Roman"/>
-                <w:noProof/>
-                <w:webHidden/>
-              </w:rPr>
-              <w:instrText xml:space="preserve"> PAGEREF _Toc215760367 \h </w:instrText>
-            </w:r>
-            <w:r>
-              <w:rPr>
-                <w:rFonts w:ascii="Times New Roman" w:hAnsi="Times New Roman"/>
-                <w:noProof/>
-                <w:webHidden/>
-              </w:rPr>
-            </w:r>
-            <w:r>
-              <w:rPr>
-                <w:rFonts w:ascii="Times New Roman" w:hAnsi="Times New Roman"/>
+                <w:noProof/>
+                <w:webHidden/>
+              </w:rPr>
+              <w:instrText xml:space="preserve"> PAGEREF _Toc215928238 \h </w:instrText>
+            </w:r>
+            <w:r>
+              <w:rPr>
+                <w:noProof/>
+                <w:webHidden/>
+              </w:rPr>
+            </w:r>
+            <w:r>
+              <w:rPr>
                 <w:noProof/>
                 <w:webHidden/>
               </w:rPr>
@@ -1292,15 +1692,13 @@
             </w:r>
             <w:r>
               <w:rPr>
-                <w:rFonts w:ascii="Times New Roman" w:hAnsi="Times New Roman"/>
-                <w:noProof/>
-                <w:webHidden/>
-              </w:rPr>
-              <w:t>4</w:t>
-            </w:r>
-            <w:r>
-              <w:rPr>
-                <w:rFonts w:ascii="Times New Roman" w:hAnsi="Times New Roman"/>
+                <w:noProof/>
+                <w:webHidden/>
+              </w:rPr>
+              <w:t>8</w:t>
+            </w:r>
+            <w:r>
+              <w:rPr>
                 <w:noProof/>
                 <w:webHidden/>
               </w:rPr>
@@ -1315,7 +1713,7 @@
               <w:tab w:val="right" w:leader="dot" w:pos="9016"/>
             </w:tabs>
             <w:rPr>
-              <w:rFonts w:ascii="Times New Roman" w:hAnsi="Times New Roman"/>
+              <w:rFonts w:cstheme="minorBidi"/>
               <w:noProof/>
               <w:kern w:val="2"/>
               <w:sz w:val="24"/>
@@ -1324,7 +1722,7 @@
               <w14:ligatures w14:val="standardContextual"/>
             </w:rPr>
           </w:pPr>
-          <w:hyperlink w:anchor="_Toc215760368" w:history="1">
+          <w:hyperlink w:anchor="_Toc215928239" w:history="1">
             <w:r>
               <w:rPr>
                 <w:rStyle w:val="Hyperlink"/>
@@ -1337,7 +1735,6 @@
             </w:r>
             <w:r>
               <w:rPr>
-                <w:rFonts w:ascii="Times New Roman" w:hAnsi="Times New Roman"/>
                 <w:noProof/>
                 <w:webHidden/>
               </w:rPr>
@@ -1345,7 +1742,6 @@
             </w:r>
             <w:r>
               <w:rPr>
-                <w:rFonts w:ascii="Times New Roman" w:hAnsi="Times New Roman"/>
                 <w:noProof/>
                 <w:webHidden/>
               </w:rPr>
@@ -1353,22 +1749,19 @@
             </w:r>
             <w:r>
               <w:rPr>
-                <w:rFonts w:ascii="Times New Roman" w:hAnsi="Times New Roman"/>
-                <w:noProof/>
-                <w:webHidden/>
-              </w:rPr>
-              <w:instrText xml:space="preserve"> PAGEREF _Toc215760368 \h </w:instrText>
-            </w:r>
-            <w:r>
-              <w:rPr>
-                <w:rFonts w:ascii="Times New Roman" w:hAnsi="Times New Roman"/>
-                <w:noProof/>
-                <w:webHidden/>
-              </w:rPr>
-            </w:r>
-            <w:r>
-              <w:rPr>
-                <w:rFonts w:ascii="Times New Roman" w:hAnsi="Times New Roman"/>
+                <w:noProof/>
+                <w:webHidden/>
+              </w:rPr>
+              <w:instrText xml:space="preserve"> PAGEREF _Toc215928239 \h </w:instrText>
+            </w:r>
+            <w:r>
+              <w:rPr>
+                <w:noProof/>
+                <w:webHidden/>
+              </w:rPr>
+            </w:r>
+            <w:r>
+              <w:rPr>
                 <w:noProof/>
                 <w:webHidden/>
               </w:rPr>
@@ -1376,15 +1769,13 @@
             </w:r>
             <w:r>
               <w:rPr>
-                <w:rFonts w:ascii="Times New Roman" w:hAnsi="Times New Roman"/>
-                <w:noProof/>
-                <w:webHidden/>
-              </w:rPr>
-              <w:t>4</w:t>
-            </w:r>
-            <w:r>
-              <w:rPr>
-                <w:rFonts w:ascii="Times New Roman" w:hAnsi="Times New Roman"/>
+                <w:noProof/>
+                <w:webHidden/>
+              </w:rPr>
+              <w:t>8</w:t>
+            </w:r>
+            <w:r>
+              <w:rPr>
                 <w:noProof/>
                 <w:webHidden/>
               </w:rPr>
@@ -1399,7 +1790,7 @@
               <w:tab w:val="right" w:leader="dot" w:pos="9016"/>
             </w:tabs>
             <w:rPr>
-              <w:rFonts w:ascii="Times New Roman" w:hAnsi="Times New Roman"/>
+              <w:rFonts w:cstheme="minorBidi"/>
               <w:noProof/>
               <w:kern w:val="2"/>
               <w:sz w:val="24"/>
@@ -1408,7 +1799,7 @@
               <w14:ligatures w14:val="standardContextual"/>
             </w:rPr>
           </w:pPr>
-          <w:hyperlink w:anchor="_Toc215760369" w:history="1">
+          <w:hyperlink w:anchor="_Toc215928240" w:history="1">
             <w:r>
               <w:rPr>
                 <w:rStyle w:val="Hyperlink"/>
@@ -1421,7 +1812,6 @@
             </w:r>
             <w:r>
               <w:rPr>
-                <w:rFonts w:ascii="Times New Roman" w:hAnsi="Times New Roman"/>
                 <w:noProof/>
                 <w:webHidden/>
               </w:rPr>
@@ -1429,7 +1819,6 @@
             </w:r>
             <w:r>
               <w:rPr>
-                <w:rFonts w:ascii="Times New Roman" w:hAnsi="Times New Roman"/>
                 <w:noProof/>
                 <w:webHidden/>
               </w:rPr>
@@ -1437,22 +1826,19 @@
             </w:r>
             <w:r>
               <w:rPr>
-                <w:rFonts w:ascii="Times New Roman" w:hAnsi="Times New Roman"/>
-                <w:noProof/>
-                <w:webHidden/>
-              </w:rPr>
-              <w:instrText xml:space="preserve"> PAGEREF _Toc215760369 \h </w:instrText>
-            </w:r>
-            <w:r>
-              <w:rPr>
-                <w:rFonts w:ascii="Times New Roman" w:hAnsi="Times New Roman"/>
-                <w:noProof/>
-                <w:webHidden/>
-              </w:rPr>
-            </w:r>
-            <w:r>
-              <w:rPr>
-                <w:rFonts w:ascii="Times New Roman" w:hAnsi="Times New Roman"/>
+                <w:noProof/>
+                <w:webHidden/>
+              </w:rPr>
+              <w:instrText xml:space="preserve"> PAGEREF _Toc215928240 \h </w:instrText>
+            </w:r>
+            <w:r>
+              <w:rPr>
+                <w:noProof/>
+                <w:webHidden/>
+              </w:rPr>
+            </w:r>
+            <w:r>
+              <w:rPr>
                 <w:noProof/>
                 <w:webHidden/>
               </w:rPr>
@@ -1460,15 +1846,13 @@
             </w:r>
             <w:r>
               <w:rPr>
-                <w:rFonts w:ascii="Times New Roman" w:hAnsi="Times New Roman"/>
-                <w:noProof/>
-                <w:webHidden/>
-              </w:rPr>
-              <w:t>5</w:t>
-            </w:r>
-            <w:r>
-              <w:rPr>
-                <w:rFonts w:ascii="Times New Roman" w:hAnsi="Times New Roman"/>
+                <w:noProof/>
+                <w:webHidden/>
+              </w:rPr>
+              <w:t>9</w:t>
+            </w:r>
+            <w:r>
+              <w:rPr>
                 <w:noProof/>
                 <w:webHidden/>
               </w:rPr>
@@ -1483,7 +1867,7 @@
               <w:tab w:val="right" w:leader="dot" w:pos="9016"/>
             </w:tabs>
             <w:rPr>
-              <w:rFonts w:ascii="Times New Roman" w:hAnsi="Times New Roman"/>
+              <w:rFonts w:cstheme="minorBidi"/>
               <w:noProof/>
               <w:kern w:val="2"/>
               <w:sz w:val="24"/>
@@ -1492,7 +1876,7 @@
               <w14:ligatures w14:val="standardContextual"/>
             </w:rPr>
           </w:pPr>
-          <w:hyperlink w:anchor="_Toc215760370" w:history="1">
+          <w:hyperlink w:anchor="_Toc215928241" w:history="1">
             <w:r>
               <w:rPr>
                 <w:rStyle w:val="Hyperlink"/>
@@ -1505,7 +1889,6 @@
             </w:r>
             <w:r>
               <w:rPr>
-                <w:rFonts w:ascii="Times New Roman" w:hAnsi="Times New Roman"/>
                 <w:noProof/>
                 <w:webHidden/>
               </w:rPr>
@@ -1513,7 +1896,6 @@
             </w:r>
             <w:r>
               <w:rPr>
-                <w:rFonts w:ascii="Times New Roman" w:hAnsi="Times New Roman"/>
                 <w:noProof/>
                 <w:webHidden/>
               </w:rPr>
@@ -1521,22 +1903,19 @@
             </w:r>
             <w:r>
               <w:rPr>
-                <w:rFonts w:ascii="Times New Roman" w:hAnsi="Times New Roman"/>
-                <w:noProof/>
-                <w:webHidden/>
-              </w:rPr>
-              <w:instrText xml:space="preserve"> PAGEREF _Toc215760370 \h </w:instrText>
-            </w:r>
-            <w:r>
-              <w:rPr>
-                <w:rFonts w:ascii="Times New Roman" w:hAnsi="Times New Roman"/>
-                <w:noProof/>
-                <w:webHidden/>
-              </w:rPr>
-            </w:r>
-            <w:r>
-              <w:rPr>
-                <w:rFonts w:ascii="Times New Roman" w:hAnsi="Times New Roman"/>
+                <w:noProof/>
+                <w:webHidden/>
+              </w:rPr>
+              <w:instrText xml:space="preserve"> PAGEREF _Toc215928241 \h </w:instrText>
+            </w:r>
+            <w:r>
+              <w:rPr>
+                <w:noProof/>
+                <w:webHidden/>
+              </w:rPr>
+            </w:r>
+            <w:r>
+              <w:rPr>
                 <w:noProof/>
                 <w:webHidden/>
               </w:rPr>
@@ -1544,15 +1923,13 @@
             </w:r>
             <w:r>
               <w:rPr>
-                <w:rFonts w:ascii="Times New Roman" w:hAnsi="Times New Roman"/>
-                <w:noProof/>
-                <w:webHidden/>
-              </w:rPr>
-              <w:t>5</w:t>
-            </w:r>
-            <w:r>
-              <w:rPr>
-                <w:rFonts w:ascii="Times New Roman" w:hAnsi="Times New Roman"/>
+                <w:noProof/>
+                <w:webHidden/>
+              </w:rPr>
+              <w:t>9</w:t>
+            </w:r>
+            <w:r>
+              <w:rPr>
                 <w:noProof/>
                 <w:webHidden/>
               </w:rPr>
@@ -1672,7 +2049,7 @@
           <w:color w:val="auto"/>
         </w:rPr>
       </w:pPr>
-      <w:bookmarkStart w:id="0" w:name="_Toc215760353"/>
+      <w:bookmarkStart w:id="0" w:name="_Toc215928220"/>
       <w:r>
         <w:rPr>
           <w:rFonts w:ascii="Times New Roman" w:hAnsi="Times New Roman" w:cs="Times New Roman"/>
@@ -1680,7 +2057,6 @@
           <w:bCs/>
           <w:color w:val="auto"/>
         </w:rPr>
-        <w:lastRenderedPageBreak/>
         <w:t>Introduction</w:t>
       </w:r>
       <w:bookmarkEnd w:id="0"/>
@@ -1692,7 +2068,7 @@
           <w:rFonts w:ascii="Times New Roman" w:hAnsi="Times New Roman" w:cs="Times New Roman"/>
         </w:rPr>
       </w:pPr>
-      <w:bookmarkStart w:id="1" w:name="_Toc215760354"/>
+      <w:bookmarkStart w:id="1" w:name="_Toc215928221"/>
       <w:r>
         <w:rPr>
           <w:rFonts w:ascii="Times New Roman" w:hAnsi="Times New Roman" w:cs="Times New Roman"/>
@@ -1765,7 +2141,7 @@
         <w:rPr>
           <w:rFonts w:cs="Times New Roman"/>
         </w:rPr>
-        <w:t xml:space="preserve">R et al. (2019) argues many consumer IP-based IoT devices are shipped with outdated firmware, inconsistent network hardening and, have minimal patching strategies. As a result, adversaries leverage botnets, brute-force authentication attacks and automated propagation mechanisms </w:t>
+        <w:t xml:space="preserve">R et al. (2019) argue many consumer IP-based IoT devices are shipped with outdated firmware, inconsistent network hardening and, have minimal patching strategies. As a result, adversaries leverage botnets, brute-force authentication attacks and automated propagation mechanisms </w:t>
       </w:r>
       <w:r>
         <w:rPr>
@@ -1792,7 +2168,7 @@
         <w:rPr>
           <w:rFonts w:cs="Times New Roman"/>
         </w:rPr>
-        <w:t xml:space="preserve">Traditional malware defences like VPNs, IDS/IPS systems and signature-based threat detection struggle with mitigating polymorphic malware with complex obfuscation, and zero-day exploitation. </w:t>
+        <w:t xml:space="preserve">Traditional malware defences like VPNs, IDS/IPS systems and signature-based threat detection struggle mitigating polymorphic malware with complex obfuscation, and zero-day exploitation. </w:t>
       </w:r>
       <w:r>
         <w:rPr>
@@ -1824,19 +2200,19 @@
         <w:rPr>
           <w:rFonts w:cs="Times New Roman"/>
         </w:rPr>
-        <w:t xml:space="preserve"> offer means to observe infection vectors; analyse both payloads and post-compromise behaviour </w:t>
-      </w:r>
-      <w:r>
-        <w:rPr>
-          <w:rFonts w:cs="Times New Roman"/>
-        </w:rPr>
-        <w:t>(Narendran, 2025)</w:t>
-      </w:r>
-      <w:r>
-        <w:rPr>
-          <w:rFonts w:cs="Times New Roman"/>
-        </w:rPr>
-        <w:t xml:space="preserve">. </w:t>
+        <w:t xml:space="preserve"> offer means to observe infection vectors</w:t>
+      </w:r>
+      <w:r>
+        <w:rPr>
+          <w:rFonts w:cs="Times New Roman"/>
+        </w:rPr>
+        <w:t xml:space="preserve">, to </w:t>
+      </w:r>
+      <w:r>
+        <w:rPr>
+          <w:rFonts w:cs="Times New Roman"/>
+        </w:rPr>
+        <w:t xml:space="preserve">analyse both payloads and post-compromise behaviour (Narendran, 2025). </w:t>
       </w:r>
       <w:r>
         <w:rPr>
@@ -1848,25 +2224,7 @@
         <w:rPr>
           <w:rFonts w:cs="Times New Roman"/>
         </w:rPr>
-        <w:t>Kocaogullar et al.</w:t>
-      </w:r>
-      <w:r>
-        <w:rPr>
-          <w:rFonts w:cs="Times New Roman"/>
-        </w:rPr>
-        <w:t xml:space="preserve"> (</w:t>
-      </w:r>
-      <w:r>
-        <w:rPr>
-          <w:rFonts w:cs="Times New Roman"/>
-        </w:rPr>
-        <w:t>2023)</w:t>
-      </w:r>
-      <w:r>
-        <w:rPr>
-          <w:rFonts w:cs="Times New Roman"/>
-        </w:rPr>
-        <w:t xml:space="preserve"> contends the </w:t>
+        <w:t xml:space="preserve">Kocaogullar et al. (2023) contends the </w:t>
       </w:r>
       <w:r>
         <w:rPr>
@@ -1990,7 +2348,7 @@
           <w:rFonts w:ascii="Times New Roman" w:hAnsi="Times New Roman" w:cs="Times New Roman"/>
         </w:rPr>
       </w:pPr>
-      <w:bookmarkStart w:id="2" w:name="_Toc215760355"/>
+      <w:bookmarkStart w:id="2" w:name="_Toc215928222"/>
       <w:r>
         <w:rPr>
           <w:rFonts w:ascii="Times New Roman" w:hAnsi="Times New Roman" w:cs="Times New Roman"/>
@@ -2011,7 +2369,7 @@
           <w:color w:val="auto"/>
         </w:rPr>
       </w:pPr>
-      <w:bookmarkStart w:id="3" w:name="_Toc215760356"/>
+      <w:bookmarkStart w:id="3" w:name="_Toc215928223"/>
       <w:r>
         <w:rPr>
           <w:rFonts w:ascii="Times New Roman" w:hAnsi="Times New Roman" w:cs="Times New Roman"/>
@@ -2038,16 +2396,9 @@
     </w:p>
     <w:p>
       <w:pPr>
-        <w:rPr>
-          <w:rFonts w:cs="Times New Roman"/>
-        </w:rPr>
-      </w:pPr>
-    </w:p>
-    <w:p>
-      <w:pPr>
         <w:pStyle w:val="Heading3"/>
       </w:pPr>
-      <w:bookmarkStart w:id="4" w:name="_Toc215760357"/>
+      <w:bookmarkStart w:id="4" w:name="_Toc215928224"/>
       <w:r>
         <w:rPr>
           <w:rFonts w:ascii="Times New Roman" w:hAnsi="Times New Roman" w:cs="Times New Roman"/>
@@ -2092,7 +2443,13 @@
         </w:numPr>
       </w:pPr>
       <w:r>
-        <w:t>Execute various malicious samples in controller-IoT environments, to observe payload behaviour, external propagation attempts and network traffic patterns.</w:t>
+        <w:t>Execute various malicious samples in controlle</w:t>
+      </w:r>
+      <w:r>
+        <w:t>d</w:t>
+      </w:r>
+      <w:r>
+        <w:t>-IoT environments, to observe payload behaviour, external propagation attempts and network traffic patterns.</w:t>
       </w:r>
     </w:p>
     <w:p>
@@ -2143,7 +2500,7 @@
           <w:color w:val="auto"/>
         </w:rPr>
       </w:pPr>
-      <w:bookmarkStart w:id="5" w:name="_Toc215760358"/>
+      <w:bookmarkStart w:id="5" w:name="_Toc215928225"/>
       <w:r>
         <w:rPr>
           <w:rFonts w:ascii="Times New Roman" w:hAnsi="Times New Roman" w:cs="Times New Roman"/>
@@ -2171,7 +2528,7 @@
           <w:color w:val="auto"/>
         </w:rPr>
       </w:pPr>
-      <w:bookmarkStart w:id="6" w:name="_Toc215760359"/>
+      <w:bookmarkStart w:id="6" w:name="_Toc215928226"/>
       <w:r>
         <w:rPr>
           <w:rFonts w:ascii="Times New Roman" w:hAnsi="Times New Roman" w:cs="Times New Roman"/>
@@ -2184,6 +2541,107 @@
       <w:bookmarkEnd w:id="6"/>
     </w:p>
     <w:p>
+      <w:r>
+        <w:t>The scope of this project is focused around investigating malware behaviour, specifically targeting IP-IoT devices; evaluating whether sandboxed environments influence different malware behaviour, as opposed to vanilla honeypot environments. The primary focus is</w:t>
+      </w:r>
+      <w:r>
+        <w:t xml:space="preserve"> to analyse</w:t>
+      </w:r>
+      <w:r>
+        <w:t xml:space="preserve">: </w:t>
+      </w:r>
+    </w:p>
+    <w:p>
+      <w:pPr>
+        <w:pStyle w:val="ListParagraph"/>
+        <w:numPr>
+          <w:ilvl w:val="0"/>
+          <w:numId w:val="6"/>
+        </w:numPr>
+      </w:pPr>
+      <w:r>
+        <w:t>N</w:t>
+      </w:r>
+      <w:r>
+        <w:t>etwork activity</w:t>
+      </w:r>
+      <w:r>
+        <w:t xml:space="preserve">, </w:t>
+      </w:r>
+    </w:p>
+    <w:p>
+      <w:pPr>
+        <w:pStyle w:val="ListParagraph"/>
+        <w:numPr>
+          <w:ilvl w:val="0"/>
+          <w:numId w:val="6"/>
+        </w:numPr>
+      </w:pPr>
+      <w:r>
+        <w:t>E</w:t>
+      </w:r>
+      <w:r>
+        <w:t>xecution patterns</w:t>
+      </w:r>
+      <w:r>
+        <w:t>,</w:t>
+      </w:r>
+    </w:p>
+    <w:p>
+      <w:pPr>
+        <w:pStyle w:val="ListParagraph"/>
+        <w:numPr>
+          <w:ilvl w:val="0"/>
+          <w:numId w:val="6"/>
+        </w:numPr>
+      </w:pPr>
+      <w:r>
+        <w:t>P</w:t>
+      </w:r>
+      <w:r>
+        <w:t>ropagation attempts</w:t>
+      </w:r>
+      <w:r>
+        <w:t>,</w:t>
+      </w:r>
+    </w:p>
+    <w:p>
+      <w:pPr>
+        <w:pStyle w:val="ListParagraph"/>
+        <w:numPr>
+          <w:ilvl w:val="0"/>
+          <w:numId w:val="6"/>
+        </w:numPr>
+      </w:pPr>
+      <w:r>
+        <w:t>P</w:t>
+      </w:r>
+      <w:r>
+        <w:t>ayload type</w:t>
+      </w:r>
+      <w:r>
+        <w:t>.</w:t>
+      </w:r>
+    </w:p>
+    <w:p>
+      <w:r>
+        <w:t>All to be analysed</w:t>
+      </w:r>
+      <w:r>
+        <w:t xml:space="preserve"> in two separate environments (of which are controlled) with identical design, but different baseline functionalities. </w:t>
+      </w:r>
+    </w:p>
+    <w:p>
+      <w:r>
+        <w:t>This study will capture and quantify …</w:t>
+      </w:r>
+    </w:p>
+    <w:p>
+      <w:r>
+        <w:t>However, this study does not attempt to recreate real-world scale infrastructure or evaluate live malware performance. The work excludes testing on physical IoT hardware, large-scaled distributed honeypots, and long-term intelligence capture of botnet interactions. While results may inform and contain real-world defence techniques, the practical scope of this deployment remains confined to controlled lab execution for quantitative comparison, rather than a product deployment.</w:t>
+      </w:r>
+    </w:p>
+    <w:p>
       <w:pPr>
         <w:pStyle w:val="Heading3"/>
         <w:rPr>
@@ -2193,7 +2651,7 @@
           <w:color w:val="auto"/>
         </w:rPr>
       </w:pPr>
-      <w:bookmarkStart w:id="7" w:name="_Toc215760360"/>
+      <w:bookmarkStart w:id="7" w:name="_Toc215928227"/>
       <w:r>
         <w:rPr>
           <w:rFonts w:ascii="Times New Roman" w:hAnsi="Times New Roman" w:cs="Times New Roman"/>
@@ -2249,6 +2707,27 @@
     </w:p>
     <w:p>
       <w:pPr>
+        <w:rPr>
+          <w:rFonts w:cs="Times New Roman"/>
+        </w:rPr>
+      </w:pPr>
+    </w:p>
+    <w:p>
+      <w:pPr>
+        <w:rPr>
+          <w:rFonts w:cs="Times New Roman"/>
+        </w:rPr>
+      </w:pPr>
+    </w:p>
+    <w:p>
+      <w:pPr>
+        <w:rPr>
+          <w:rFonts w:cs="Times New Roman"/>
+        </w:rPr>
+      </w:pPr>
+    </w:p>
+    <w:p>
+      <w:pPr>
         <w:pStyle w:val="Heading1"/>
         <w:rPr>
           <w:rFonts w:ascii="Times New Roman" w:hAnsi="Times New Roman" w:cs="Times New Roman"/>
@@ -2257,7 +2736,7 @@
           <w:color w:val="auto"/>
         </w:rPr>
       </w:pPr>
-      <w:bookmarkStart w:id="8" w:name="_Toc215760361"/>
+      <w:bookmarkStart w:id="8" w:name="_Toc215928228"/>
       <w:r>
         <w:rPr>
           <w:rFonts w:ascii="Times New Roman" w:hAnsi="Times New Roman" w:cs="Times New Roman"/>
@@ -2265,6 +2744,7 @@
           <w:bCs/>
           <w:color w:val="auto"/>
         </w:rPr>
+        <w:lastRenderedPageBreak/>
         <w:t>Background Review</w:t>
       </w:r>
       <w:bookmarkEnd w:id="8"/>
@@ -2277,7 +2757,7 @@
           <w:color w:val="auto"/>
         </w:rPr>
       </w:pPr>
-      <w:bookmarkStart w:id="9" w:name="_Toc215760362"/>
+      <w:bookmarkStart w:id="9" w:name="_Toc215928229"/>
       <w:r>
         <w:rPr>
           <w:rFonts w:ascii="Times New Roman" w:hAnsi="Times New Roman" w:cs="Times New Roman"/>
@@ -2288,6 +2768,116 @@
       <w:bookmarkEnd w:id="9"/>
     </w:p>
     <w:p>
+      <w:r>
+        <w:t>Research into IoT malware analysis is largely focused on static analysis, sandboxing samples and behavioural monitoring systems. Existing approaches demonstrate successful progress in malware classification however, limitations persist. Containment tends to be implemented weakly; scalability is not a feature in mind and, most tools lack realistic IoT device emulation.</w:t>
+      </w:r>
+    </w:p>
+    <w:p>
+      <w:pPr>
+        <w:pStyle w:val="Heading3"/>
+        <w:rPr>
+          <w:rFonts w:ascii="Times New Roman" w:hAnsi="Times New Roman" w:cs="Times New Roman"/>
+          <w:i/>
+          <w:iCs/>
+          <w:color w:val="auto"/>
+        </w:rPr>
+      </w:pPr>
+      <w:bookmarkStart w:id="10" w:name="_Toc215928230"/>
+      <w:r>
+        <w:rPr>
+          <w:rFonts w:ascii="Times New Roman" w:hAnsi="Times New Roman" w:cs="Times New Roman"/>
+          <w:i/>
+          <w:iCs/>
+          <w:color w:val="auto"/>
+        </w:rPr>
+        <w:t>2.1.1. Static &amp; Signature-based Analysis</w:t>
+      </w:r>
+      <w:bookmarkEnd w:id="10"/>
+    </w:p>
+    <w:p>
+      <w:r>
+        <w:t xml:space="preserve">Early work in malware commonly relied on static analysis via examination of program binaries, manual disassembly and </w:t>
+      </w:r>
+      <w:r>
+        <w:t xml:space="preserve">decompiling, and </w:t>
+      </w:r>
+      <w:r>
+        <w:t>signature</w:t>
+      </w:r>
+      <w:r>
+        <w:t>-</w:t>
+      </w:r>
+      <w:r>
+        <w:t xml:space="preserve">matching samples against known engines. </w:t>
+      </w:r>
+      <w:r>
+        <w:t>Moser et al.</w:t>
+      </w:r>
+      <w:r>
+        <w:t xml:space="preserve"> (</w:t>
+      </w:r>
+      <w:r>
+        <w:t>2008)</w:t>
+      </w:r>
+      <w:r>
+        <w:t xml:space="preserve"> introduced a Windows-based framework designed for containerised malware execution, capable of monitoring run-time traces and registry manipulation</w:t>
+      </w:r>
+      <w:r>
+        <w:t xml:space="preserve"> (similar to honeypots)</w:t>
+      </w:r>
+      <w:r>
+        <w:t xml:space="preserve">. However, such system struggled with polymorphic analysis and realistic IoT-device emulation due to limiting available architectures.  </w:t>
+      </w:r>
+    </w:p>
+    <w:p>
+      <w:r>
+        <w:t xml:space="preserve">Moreover, </w:t>
+      </w:r>
+      <w:r>
+        <w:t xml:space="preserve">Ngo et al. </w:t>
+      </w:r>
+      <w:r>
+        <w:t>(</w:t>
+      </w:r>
+      <w:r>
+        <w:t>2020)</w:t>
+      </w:r>
+      <w:r>
+        <w:t xml:space="preserve"> </w:t>
+      </w:r>
+      <w:r>
+        <w:t>explored analysing IoT-targeting malware statically</w:t>
+      </w:r>
+      <w:r>
+        <w:t>. They used Control Flow Graphs (CFGs) to map the flow of a binary</w:t>
+      </w:r>
+      <w:r>
+        <w:t xml:space="preserve">, </w:t>
+      </w:r>
+      <w:r>
+        <w:t xml:space="preserve">statically analysed various executables opcode, and converted binary strings to greyscale images to be analysed via neural network models. </w:t>
+      </w:r>
+      <w:r>
+        <w:t xml:space="preserve">Their machine-learning driven static algorithms reported classification accuracy close to 99%, demonstrating the strength of static features in IoT-malware detection. Nevertheless, such techniques were significantly less effective against obfuscated, polymorphic malware and could not capture runtime-specific behaviours like propagation attempts, process procedures and resource usage. </w:t>
+      </w:r>
+    </w:p>
+    <w:p>
+      <w:r>
+        <w:t>L</w:t>
+      </w:r>
+      <w:r>
+        <w:t xml:space="preserve">imitations </w:t>
+      </w:r>
+      <w:r>
+        <w:t xml:space="preserve">identified by Moser et al. (2008) and Ngo et al. (2020) </w:t>
+      </w:r>
+      <w:r>
+        <w:t>further justify the case of integrating dynamic malware analysis within honeypot environments for deeper behavioural learning.</w:t>
+      </w:r>
+    </w:p>
+    <w:p/>
+    <w:p/>
+    <w:p>
       <w:pPr>
         <w:pStyle w:val="Heading2"/>
         <w:rPr>
@@ -2295,7 +2885,7 @@
           <w:color w:val="auto"/>
         </w:rPr>
       </w:pPr>
-      <w:bookmarkStart w:id="10" w:name="_Toc215760363"/>
+      <w:bookmarkStart w:id="11" w:name="_Toc215928231"/>
       <w:r>
         <w:rPr>
           <w:rFonts w:ascii="Times New Roman" w:hAnsi="Times New Roman" w:cs="Times New Roman"/>
@@ -2303,7 +2893,7 @@
         </w:rPr>
         <w:t>2.2. Related Literature</w:t>
       </w:r>
-      <w:bookmarkEnd w:id="10"/>
+      <w:bookmarkEnd w:id="11"/>
     </w:p>
     <w:p>
       <w:pPr>
@@ -2371,7 +2961,7 @@
           <w:color w:val="auto"/>
         </w:rPr>
       </w:pPr>
-      <w:bookmarkStart w:id="11" w:name="_Toc215760364"/>
+      <w:bookmarkStart w:id="12" w:name="_Toc215928232"/>
       <w:r>
         <w:rPr>
           <w:rFonts w:ascii="Times New Roman" w:hAnsi="Times New Roman" w:cs="Times New Roman"/>
@@ -2381,7 +2971,7 @@
         </w:rPr>
         <w:t>Technical Progress</w:t>
       </w:r>
-      <w:bookmarkEnd w:id="11"/>
+      <w:bookmarkEnd w:id="12"/>
       <w:r>
         <w:rPr>
           <w:rFonts w:ascii="Times New Roman" w:hAnsi="Times New Roman" w:cs="Times New Roman"/>
@@ -2400,15 +2990,116 @@
           <w:color w:val="auto"/>
         </w:rPr>
       </w:pPr>
-      <w:bookmarkStart w:id="12" w:name="_Toc215760365"/>
+      <w:bookmarkStart w:id="13" w:name="_Toc215928233"/>
       <w:r>
         <w:rPr>
           <w:rFonts w:ascii="Times New Roman" w:hAnsi="Times New Roman" w:cs="Times New Roman"/>
           <w:color w:val="auto"/>
         </w:rPr>
-        <w:t>3.1. Project Plan Update</w:t>
-      </w:r>
-      <w:bookmarkEnd w:id="12"/>
+        <w:t xml:space="preserve">3.1. Project </w:t>
+      </w:r>
+      <w:r>
+        <w:rPr>
+          <w:rFonts w:ascii="Times New Roman" w:hAnsi="Times New Roman" w:cs="Times New Roman"/>
+          <w:color w:val="auto"/>
+        </w:rPr>
+        <w:t>Progress Update</w:t>
+      </w:r>
+      <w:bookmarkEnd w:id="13"/>
+    </w:p>
+    <w:p>
+      <w:r>
+        <w:t>What is completed, what is next due</w:t>
+      </w:r>
+    </w:p>
+    <w:p>
+      <w:pPr>
+        <w:pStyle w:val="Heading2"/>
+        <w:rPr>
+          <w:rFonts w:ascii="Times New Roman" w:hAnsi="Times New Roman" w:cs="Times New Roman"/>
+          <w:color w:val="auto"/>
+        </w:rPr>
+      </w:pPr>
+      <w:bookmarkStart w:id="14" w:name="_Toc215928234"/>
+      <w:r>
+        <w:rPr>
+          <w:rFonts w:ascii="Times New Roman" w:hAnsi="Times New Roman" w:cs="Times New Roman"/>
+          <w:color w:val="auto"/>
+        </w:rPr>
+        <w:t>3.2. Requirements / Specification</w:t>
+      </w:r>
+      <w:bookmarkEnd w:id="14"/>
+    </w:p>
+    <w:p>
+      <w:r>
+        <w:t xml:space="preserve">Hardware, network layout, containment policies, security techniques used </w:t>
+      </w:r>
+    </w:p>
+    <w:p>
+      <w:pPr>
+        <w:pStyle w:val="Heading2"/>
+        <w:rPr>
+          <w:rFonts w:ascii="Times New Roman" w:hAnsi="Times New Roman" w:cs="Times New Roman"/>
+          <w:color w:val="auto"/>
+        </w:rPr>
+      </w:pPr>
+      <w:bookmarkStart w:id="15" w:name="_Toc215928235"/>
+      <w:r>
+        <w:rPr>
+          <w:rFonts w:ascii="Times New Roman" w:hAnsi="Times New Roman" w:cs="Times New Roman"/>
+          <w:color w:val="auto"/>
+        </w:rPr>
+        <w:t>3.3. Test Plan</w:t>
+      </w:r>
+      <w:bookmarkEnd w:id="15"/>
+    </w:p>
+    <w:p>
+      <w:r>
+        <w:t>How to validate containment and collect data</w:t>
+      </w:r>
+    </w:p>
+    <w:p>
+      <w:pPr>
+        <w:pStyle w:val="Heading2"/>
+        <w:rPr>
+          <w:rFonts w:ascii="Times New Roman" w:hAnsi="Times New Roman" w:cs="Times New Roman"/>
+          <w:color w:val="auto"/>
+        </w:rPr>
+      </w:pPr>
+      <w:bookmarkStart w:id="16" w:name="_Toc215928236"/>
+      <w:r>
+        <w:rPr>
+          <w:rFonts w:ascii="Times New Roman" w:hAnsi="Times New Roman" w:cs="Times New Roman"/>
+          <w:color w:val="auto"/>
+        </w:rPr>
+        <w:t>3.4. Implementation progress</w:t>
+      </w:r>
+      <w:bookmarkEnd w:id="16"/>
+    </w:p>
+    <w:p>
+      <w:r>
+        <w:t>Current VM setup</w:t>
+      </w:r>
+    </w:p>
+    <w:p>
+      <w:r>
+        <w:t>Cowrie progress</w:t>
+      </w:r>
+    </w:p>
+    <w:p>
+      <w:r>
+        <w:t>Docker implementation (2 honeypots)</w:t>
+      </w:r>
+    </w:p>
+    <w:p>
+      <w:proofErr w:type="spellStart"/>
+      <w:r>
+        <w:t>Firejail</w:t>
+      </w:r>
+      <w:proofErr w:type="spellEnd"/>
+      <w:r>
+        <w:t xml:space="preserve"> &amp; Seccomp</w:t>
+      </w:r>
     </w:p>
     <w:p>
       <w:pPr>
@@ -2609,7 +3300,7 @@
           <w:color w:val="auto"/>
         </w:rPr>
       </w:pPr>
-      <w:bookmarkStart w:id="13" w:name="_Toc215760366"/>
+      <w:bookmarkStart w:id="17" w:name="_Toc215928237"/>
       <w:r>
         <w:rPr>
           <w:rFonts w:ascii="Times New Roman" w:hAnsi="Times New Roman" w:cs="Times New Roman"/>
@@ -2637,7 +3328,7 @@
         </w:rPr>
         <w:t xml:space="preserve"> &amp; Risk</w:t>
       </w:r>
-      <w:bookmarkEnd w:id="13"/>
+      <w:bookmarkEnd w:id="17"/>
     </w:p>
     <w:p>
       <w:pPr>
@@ -2649,7 +3340,7 @@
           <w:color w:val="auto"/>
         </w:rPr>
       </w:pPr>
-      <w:bookmarkStart w:id="14" w:name="_Toc215760367"/>
+      <w:bookmarkStart w:id="18" w:name="_Toc215928238"/>
       <w:r>
         <w:rPr>
           <w:rFonts w:ascii="Times New Roman" w:hAnsi="Times New Roman" w:cs="Times New Roman"/>
@@ -2659,7 +3350,7 @@
         </w:rPr>
         <w:t>4.1. Risk</w:t>
       </w:r>
-      <w:bookmarkEnd w:id="14"/>
+      <w:bookmarkEnd w:id="18"/>
     </w:p>
     <w:p>
       <w:pPr>
@@ -2671,7 +3362,7 @@
           <w:color w:val="auto"/>
         </w:rPr>
       </w:pPr>
-      <w:bookmarkStart w:id="15" w:name="_Toc215760368"/>
+      <w:bookmarkStart w:id="19" w:name="_Toc215928239"/>
       <w:r>
         <w:rPr>
           <w:rFonts w:ascii="Times New Roman" w:hAnsi="Times New Roman" w:cs="Times New Roman"/>
@@ -2681,7 +3372,7 @@
         </w:rPr>
         <w:t>4.2. Professionalism</w:t>
       </w:r>
-      <w:bookmarkEnd w:id="15"/>
+      <w:bookmarkEnd w:id="19"/>
     </w:p>
     <w:p>
       <w:pPr>
@@ -2826,7 +3517,7 @@
           <w:color w:val="auto"/>
         </w:rPr>
       </w:pPr>
-      <w:bookmarkStart w:id="16" w:name="_Toc215760369"/>
+      <w:bookmarkStart w:id="20" w:name="_Toc215928240"/>
       <w:r>
         <w:rPr>
           <w:rFonts w:ascii="Times New Roman" w:hAnsi="Times New Roman" w:cs="Times New Roman"/>
@@ -2836,7 +3527,7 @@
         </w:rPr>
         <w:t>Bibliography</w:t>
       </w:r>
-      <w:bookmarkEnd w:id="16"/>
+      <w:bookmarkEnd w:id="20"/>
     </w:p>
     <w:p>
       <w:pPr>
@@ -2857,62 +3548,13 @@
         </w:rPr>
         <w:t xml:space="preserve">Jinesh (2025). How Many IoT Devices Are There in 2025? url: </w:t>
       </w:r>
-      <w:hyperlink r:id="rId6" w:history="1">
+      <w:hyperlink r:id="rId8" w:history="1">
         <w:r>
           <w:rPr>
             <w:rStyle w:val="Hyperlink"/>
             <w:rFonts w:cs="Times New Roman"/>
           </w:rPr>
-          <w:t>ht</w:t>
-        </w:r>
-        <w:r>
-          <w:rPr>
-            <w:rStyle w:val="Hyperlink"/>
-            <w:rFonts w:cs="Times New Roman"/>
-          </w:rPr>
-          <w:t>t</w:t>
-        </w:r>
-        <w:r>
-          <w:rPr>
-            <w:rStyle w:val="Hyperlink"/>
-            <w:rFonts w:cs="Times New Roman"/>
-          </w:rPr>
-          <w:t>ps://aut</w:t>
-        </w:r>
-        <w:r>
-          <w:rPr>
-            <w:rStyle w:val="Hyperlink"/>
-            <w:rFonts w:cs="Times New Roman"/>
-          </w:rPr>
-          <w:t>o</w:t>
-        </w:r>
-        <w:r>
-          <w:rPr>
-            <w:rStyle w:val="Hyperlink"/>
-            <w:rFonts w:cs="Times New Roman"/>
-          </w:rPr>
-          <w:t>bitslabs.com/how</w:t>
-        </w:r>
-        <w:r>
-          <w:rPr>
-            <w:rStyle w:val="Hyperlink"/>
-            <w:rFonts w:cs="Times New Roman"/>
-          </w:rPr>
-          <w:t>-</w:t>
-        </w:r>
-        <w:r>
-          <w:rPr>
-            <w:rStyle w:val="Hyperlink"/>
-            <w:rFonts w:cs="Times New Roman"/>
-          </w:rPr>
-          <w:t>many-iot-devices-are-there/</w:t>
-        </w:r>
-        <w:r>
-          <w:rPr>
-            <w:rStyle w:val="Hyperlink"/>
-            <w:rFonts w:cs="Times New Roman"/>
-          </w:rPr>
-          <w:t xml:space="preserve"> </w:t>
+          <w:t xml:space="preserve">https://autobitslabs.com/how-many-iot-devices-are-there/ </w:t>
         </w:r>
       </w:hyperlink>
     </w:p>
@@ -2926,21 +3568,23 @@
         <w:rPr>
           <w:rFonts w:cs="Times New Roman"/>
         </w:rPr>
-        <w:t xml:space="preserve">R, G. et al. (2019) An overview: Security issue in iot network | IEEE conference publication | IEEE </w:t>
-      </w:r>
-      <w:r>
-        <w:rPr>
-          <w:rFonts w:cs="Times New Roman"/>
-        </w:rPr>
-        <w:t>Xplore</w:t>
-      </w:r>
-      <w:r>
-        <w:rPr>
-          <w:rFonts w:cs="Times New Roman"/>
-        </w:rPr>
-        <w:t xml:space="preserve">, An Overview: Security Issue in IoT Network. Available at: </w:t>
-      </w:r>
-      <w:hyperlink r:id="rId7" w:history="1">
+        <w:t xml:space="preserve">R, G. et al. (2019) An overview: Security issue in </w:t>
+      </w:r>
+      <w:proofErr w:type="spellStart"/>
+      <w:r>
+        <w:rPr>
+          <w:rFonts w:cs="Times New Roman"/>
+        </w:rPr>
+        <w:t>iot</w:t>
+      </w:r>
+      <w:proofErr w:type="spellEnd"/>
+      <w:r>
+        <w:rPr>
+          <w:rFonts w:cs="Times New Roman"/>
+        </w:rPr>
+        <w:t xml:space="preserve"> network | IEEE conference publication | IEEE Xplore, An Overview: Security Issue in IoT Network. Available at: </w:t>
+      </w:r>
+      <w:hyperlink r:id="rId9" w:history="1">
         <w:r>
           <w:rPr>
             <w:rStyle w:val="Hyperlink"/>
@@ -2968,7 +3612,7 @@
         </w:rPr>
         <w:t xml:space="preserve">Narendran , V. (2025) Honeypots in Cybersecurity Explained, What is a honeypot in cybersecurity? Available at: </w:t>
       </w:r>
-      <w:hyperlink r:id="rId8" w:history="1">
+      <w:hyperlink r:id="rId10" w:history="1">
         <w:r>
           <w:rPr>
             <w:rStyle w:val="Hyperlink"/>
@@ -3024,7 +3668,7 @@
         </w:rPr>
         <w:t xml:space="preserve">. Available at: </w:t>
       </w:r>
-      <w:hyperlink r:id="rId9" w:history="1">
+      <w:hyperlink r:id="rId11" w:history="1">
         <w:r>
           <w:rPr>
             <w:rStyle w:val="Hyperlink"/>
@@ -3046,38 +3690,179 @@
           <w:rFonts w:cs="Times New Roman"/>
         </w:rPr>
       </w:pPr>
-    </w:p>
-    <w:p>
-      <w:pPr>
-        <w:rPr>
-          <w:rFonts w:cs="Times New Roman"/>
-        </w:rPr>
-      </w:pPr>
-    </w:p>
-    <w:p>
-      <w:pPr>
-        <w:rPr>
-          <w:rFonts w:cs="Times New Roman"/>
-        </w:rPr>
-      </w:pPr>
-    </w:p>
-    <w:p>
-      <w:pPr>
-        <w:rPr>
-          <w:rFonts w:cs="Times New Roman"/>
-        </w:rPr>
-      </w:pPr>
-    </w:p>
-    <w:p>
-      <w:pPr>
-        <w:rPr>
-          <w:rFonts w:cs="Times New Roman"/>
-        </w:rPr>
-      </w:pPr>
-      <w:r>
-        <w:rPr>
-          <w:rFonts w:cs="Times New Roman"/>
-        </w:rPr>
+      <w:r>
+        <w:rPr>
+          <w:rFonts w:cs="Times New Roman"/>
+        </w:rPr>
+        <w:t xml:space="preserve">Moser, A., Kruegel, C. and </w:t>
+      </w:r>
+      <w:proofErr w:type="spellStart"/>
+      <w:r>
+        <w:rPr>
+          <w:rFonts w:cs="Times New Roman"/>
+        </w:rPr>
+        <w:t>Kirda</w:t>
+      </w:r>
+      <w:proofErr w:type="spellEnd"/>
+      <w:r>
+        <w:rPr>
+          <w:rFonts w:cs="Times New Roman"/>
+        </w:rPr>
+        <w:t xml:space="preserve">, E. (2008) </w:t>
+      </w:r>
+      <w:r>
+        <w:rPr>
+          <w:rFonts w:cs="Times New Roman"/>
+          <w:i/>
+          <w:iCs/>
+        </w:rPr>
+        <w:t>Limits of Static Analysis for Malware Detection</w:t>
+      </w:r>
+      <w:r>
+        <w:rPr>
+          <w:rFonts w:cs="Times New Roman"/>
+        </w:rPr>
+        <w:t xml:space="preserve">, </w:t>
+      </w:r>
+      <w:r>
+        <w:rPr>
+          <w:rFonts w:cs="Times New Roman"/>
+          <w:i/>
+          <w:iCs/>
+        </w:rPr>
+        <w:t>Limits of static analysis for malware detection | IEEE conference publication | IEEE Xplore</w:t>
+      </w:r>
+      <w:r>
+        <w:rPr>
+          <w:rFonts w:cs="Times New Roman"/>
+        </w:rPr>
+        <w:t xml:space="preserve">. Available at: </w:t>
+      </w:r>
+      <w:hyperlink r:id="rId12" w:history="1">
+        <w:r>
+          <w:rPr>
+            <w:rStyle w:val="Hyperlink"/>
+            <w:rFonts w:cs="Times New Roman"/>
+          </w:rPr>
+          <w:t>https://ieeexplore.ieee.org/document/4413008/;jsessionid=KvYXh2re96Kfcyv3d_7Fd9b9zBLcX2vHQY8gy6FebsltepNFxdSl!-539104042.</w:t>
+        </w:r>
+      </w:hyperlink>
+      <w:r>
+        <w:rPr>
+          <w:rFonts w:cs="Times New Roman"/>
+        </w:rPr>
+        <w:t xml:space="preserve"> </w:t>
+      </w:r>
+    </w:p>
+    <w:p>
+      <w:pPr>
+        <w:rPr>
+          <w:rFonts w:cs="Times New Roman"/>
+        </w:rPr>
+      </w:pPr>
+      <w:r>
+        <w:rPr>
+          <w:rFonts w:cs="Times New Roman"/>
+        </w:rPr>
+        <w:t xml:space="preserve">Ngo, Q.-D. </w:t>
+      </w:r>
+      <w:r>
+        <w:rPr>
+          <w:rFonts w:cs="Times New Roman"/>
+          <w:i/>
+          <w:iCs/>
+        </w:rPr>
+        <w:t>et al.</w:t>
+      </w:r>
+      <w:r>
+        <w:rPr>
+          <w:rFonts w:cs="Times New Roman"/>
+        </w:rPr>
+        <w:t xml:space="preserve"> (2020) </w:t>
+      </w:r>
+      <w:r>
+        <w:rPr>
+          <w:rFonts w:cs="Times New Roman"/>
+          <w:i/>
+          <w:iCs/>
+        </w:rPr>
+        <w:t>A survey of IoT malware and detection methods based on static features</w:t>
+      </w:r>
+      <w:r>
+        <w:rPr>
+          <w:rFonts w:cs="Times New Roman"/>
+        </w:rPr>
+        <w:t xml:space="preserve">. Available at: </w:t>
+      </w:r>
+      <w:hyperlink r:id="rId13" w:history="1">
+        <w:r>
+          <w:rPr>
+            <w:rStyle w:val="Hyperlink"/>
+            <w:rFonts w:cs="Times New Roman"/>
+          </w:rPr>
+          <w:t>https://www.sciencedirect.com/science/article/pii/S2405844023026993.</w:t>
+        </w:r>
+      </w:hyperlink>
+      <w:r>
+        <w:rPr>
+          <w:rFonts w:cs="Times New Roman"/>
+        </w:rPr>
+        <w:t xml:space="preserve"> </w:t>
+      </w:r>
+    </w:p>
+    <w:p>
+      <w:pPr>
+        <w:rPr>
+          <w:rFonts w:cs="Times New Roman"/>
+        </w:rPr>
+      </w:pPr>
+    </w:p>
+    <w:p>
+      <w:pPr>
+        <w:rPr>
+          <w:rFonts w:cs="Times New Roman"/>
+        </w:rPr>
+      </w:pPr>
+    </w:p>
+    <w:p>
+      <w:pPr>
+        <w:rPr>
+          <w:rFonts w:cs="Times New Roman"/>
+        </w:rPr>
+      </w:pPr>
+    </w:p>
+    <w:p>
+      <w:pPr>
+        <w:rPr>
+          <w:rFonts w:cs="Times New Roman"/>
+        </w:rPr>
+      </w:pPr>
+    </w:p>
+    <w:p>
+      <w:pPr>
+        <w:rPr>
+          <w:rFonts w:cs="Times New Roman"/>
+        </w:rPr>
+      </w:pPr>
+    </w:p>
+    <w:p>
+      <w:pPr>
+        <w:rPr>
+          <w:rFonts w:cs="Times New Roman"/>
+        </w:rPr>
+      </w:pPr>
+    </w:p>
+    <w:p>
+      <w:pPr>
+        <w:rPr>
+          <w:rFonts w:cs="Times New Roman"/>
+        </w:rPr>
+      </w:pPr>
+      <w:r>
+        <w:rPr>
+          <w:rFonts w:cs="Times New Roman"/>
+        </w:rPr>
+        <w:lastRenderedPageBreak/>
         <w:br/>
       </w:r>
     </w:p>
@@ -3091,7 +3876,7 @@
           <w:color w:val="auto"/>
         </w:rPr>
       </w:pPr>
-      <w:bookmarkStart w:id="17" w:name="_Toc215760370"/>
+      <w:bookmarkStart w:id="21" w:name="_Toc215928241"/>
       <w:r>
         <w:rPr>
           <w:rFonts w:ascii="Times New Roman" w:hAnsi="Times New Roman" w:cs="Times New Roman"/>
@@ -3101,7 +3886,7 @@
         </w:rPr>
         <w:t>Appendix</w:t>
       </w:r>
-      <w:bookmarkEnd w:id="17"/>
+      <w:bookmarkEnd w:id="21"/>
     </w:p>
     <w:p>
       <w:pPr>
@@ -3115,6 +3900,7 @@
       </w:pPr>
     </w:p>
     <w:sectPr>
+      <w:footerReference w:type="default" r:id="rId14"/>
       <w:pgSz w:w="11906" w:h="16838"/>
       <w:pgMar w:top="1440" w:right="1440" w:bottom="1440" w:left="1440" w:header="708" w:footer="708" w:gutter="0"/>
       <w:cols w:space="708"/>
@@ -3122,6 +3908,109 @@
     </w:sectPr>
   </w:body>
 </w:document>
+</file>
+
+<file path=word/endnotes.xml><?xml version="1.0" encoding="utf-8"?>
+<w:endnotes xmlns:wpc="http://schemas.microsoft.com/office/word/2010/wordprocessingCanvas" xmlns:cx="http://schemas.microsoft.com/office/drawing/2014/chartex" xmlns:cx1="http://schemas.microsoft.com/office/drawing/2015/9/8/chartex" xmlns:cx2="http://schemas.microsoft.com/office/drawing/2015/10/21/chartex" xmlns:cx3="http://schemas.microsoft.com/office/drawing/2016/5/9/chartex" xmlns:cx4="http://schemas.microsoft.com/office/drawing/2016/5/10/chartex" xmlns:cx5="http://schemas.microsoft.com/office/drawing/2016/5/11/chartex" xmlns:cx6="http://schemas.microsoft.com/office/drawing/2016/5/12/chartex" xmlns:cx7="http://schemas.microsoft.com/office/drawing/2016/5/13/chartex" xmlns:cx8="http://schemas.microsoft.com/office/drawing/2016/5/14/chartex" xmlns:mc="http://schemas.openxmlformats.org/markup-compatibility/2006" xmlns:aink="http://schemas.microsoft.com/office/drawing/2016/ink" xmlns:am3d="http://schemas.microsoft.com/office/drawing/2017/model3d" xmlns:o="urn:schemas-microsoft-com:office:office" xmlns:oel="http://schemas.microsoft.com/office/2019/extlst" xmlns:r="http://schemas.openxmlformats.org/officeDocument/2006/relationships" xmlns:m="http://schemas.openxmlformats.org/officeDocument/2006/math" xmlns:v="urn:schemas-microsoft-com:vml" xmlns:wp14="http://schemas.microsoft.com/office/word/2010/wordprocessingDrawing" xmlns:wp="http://schemas.openxmlformats.org/drawingml/2006/wordprocessingDrawing" xmlns:w10="urn:schemas-microsoft-com:office:word" xmlns:w="http://schemas.openxmlformats.org/wordprocessingml/2006/main" xmlns:w14="http://schemas.microsoft.com/office/word/2010/wordml" xmlns:w15="http://schemas.microsoft.com/office/word/2012/wordml" xmlns:w16cex="http://schemas.microsoft.com/office/word/2018/wordml/cex" xmlns:w16cid="http://schemas.microsoft.com/office/word/2016/wordml/cid" xmlns:w16="http://schemas.microsoft.com/office/word/2018/wordml" xmlns:w16du="http://schemas.microsoft.com/office/word/2023/wordml/word16du" xmlns:w16sdtdh="http://schemas.microsoft.com/office/word/2020/wordml/sdtdatahash" xmlns:w16sdtfl="http://schemas.microsoft.com/office/word/2024/wordml/sdtformatlock" xmlns:w16se="http://schemas.microsoft.com/office/word/2015/wordml/symex" xmlns:wpg="http://schemas.microsoft.com/office/word/2010/wordprocessingGroup" xmlns:wpi="http://schemas.microsoft.com/office/word/2010/wordprocessingInk" xmlns:wne="http://schemas.microsoft.com/office/word/2006/wordml" xmlns:wps="http://schemas.microsoft.com/office/word/2010/wordprocessingShape" mc:Ignorable="w14 w15 w16se w16cid w16 w16cex w16sdtdh w16sdtfl w16du wp14">
+  <w:endnote w:type="separator" w:id="-1">
+    <w:p>
+      <w:pPr>
+        <w:spacing w:after="0" w:line="240" w:lineRule="auto"/>
+      </w:pPr>
+      <w:r>
+        <w:separator/>
+      </w:r>
+    </w:p>
+  </w:endnote>
+  <w:endnote w:type="continuationSeparator" w:id="0">
+    <w:p>
+      <w:pPr>
+        <w:spacing w:after="0" w:line="240" w:lineRule="auto"/>
+      </w:pPr>
+      <w:r>
+        <w:continuationSeparator/>
+      </w:r>
+    </w:p>
+  </w:endnote>
+</w:endnotes>
+</file>
+
+<file path=word/footer1.xml><?xml version="1.0" encoding="utf-8"?>
+<w:ftr xmlns:wpc="http://schemas.microsoft.com/office/word/2010/wordprocessingCanvas" xmlns:cx="http://schemas.microsoft.com/office/drawing/2014/chartex" xmlns:cx1="http://schemas.microsoft.com/office/drawing/2015/9/8/chartex" xmlns:cx2="http://schemas.microsoft.com/office/drawing/2015/10/21/chartex" xmlns:cx3="http://schemas.microsoft.com/office/drawing/2016/5/9/chartex" xmlns:cx4="http://schemas.microsoft.com/office/drawing/2016/5/10/chartex" xmlns:cx5="http://schemas.microsoft.com/office/drawing/2016/5/11/chartex" xmlns:cx6="http://schemas.microsoft.com/office/drawing/2016/5/12/chartex" xmlns:cx7="http://schemas.microsoft.com/office/drawing/2016/5/13/chartex" xmlns:cx8="http://schemas.microsoft.com/office/drawing/2016/5/14/chartex" xmlns:mc="http://schemas.openxmlformats.org/markup-compatibility/2006" xmlns:aink="http://schemas.microsoft.com/office/drawing/2016/ink" xmlns:am3d="http://schemas.microsoft.com/office/drawing/2017/model3d" xmlns:o="urn:schemas-microsoft-com:office:office" xmlns:oel="http://schemas.microsoft.com/office/2019/extlst" xmlns:r="http://schemas.openxmlformats.org/officeDocument/2006/relationships" xmlns:m="http://schemas.openxmlformats.org/officeDocument/2006/math" xmlns:v="urn:schemas-microsoft-com:vml" xmlns:wp14="http://schemas.microsoft.com/office/word/2010/wordprocessingDrawing" xmlns:wp="http://schemas.openxmlformats.org/drawingml/2006/wordprocessingDrawing" xmlns:w10="urn:schemas-microsoft-com:office:word" xmlns:w="http://schemas.openxmlformats.org/wordprocessingml/2006/main" xmlns:w14="http://schemas.microsoft.com/office/word/2010/wordml" xmlns:w15="http://schemas.microsoft.com/office/word/2012/wordml" xmlns:w16cex="http://schemas.microsoft.com/office/word/2018/wordml/cex" xmlns:w16cid="http://schemas.microsoft.com/office/word/2016/wordml/cid" xmlns:w16="http://schemas.microsoft.com/office/word/2018/wordml" xmlns:w16du="http://schemas.microsoft.com/office/word/2023/wordml/word16du" xmlns:w16sdtdh="http://schemas.microsoft.com/office/word/2020/wordml/sdtdatahash" xmlns:w16sdtfl="http://schemas.microsoft.com/office/word/2024/wordml/sdtformatlock" xmlns:w16se="http://schemas.microsoft.com/office/word/2015/wordml/symex" xmlns:wpg="http://schemas.microsoft.com/office/word/2010/wordprocessingGroup" xmlns:wpi="http://schemas.microsoft.com/office/word/2010/wordprocessingInk" xmlns:wne="http://schemas.microsoft.com/office/word/2006/wordml" xmlns:wps="http://schemas.microsoft.com/office/word/2010/wordprocessingShape" mc:Ignorable="w14 w15 w16se w16cid w16 w16cex w16sdtdh w16sdtfl w16du wp14">
+  <w:sdt>
+    <w:sdtPr>
+      <w:id w:val="-510451721"/>
+      <w:docPartObj>
+        <w:docPartGallery w:val="Page Numbers (Bottom of Page)"/>
+        <w:docPartUnique/>
+      </w:docPartObj>
+    </w:sdtPr>
+    <w:sdtEndPr>
+      <w:rPr>
+        <w:noProof/>
+      </w:rPr>
+    </w:sdtEndPr>
+    <w:sdtContent>
+      <w:p>
+        <w:pPr>
+          <w:pStyle w:val="Footer"/>
+          <w:jc w:val="right"/>
+        </w:pPr>
+        <w:r>
+          <w:fldChar w:fldCharType="begin"/>
+        </w:r>
+        <w:r>
+          <w:instrText xml:space="preserve"> PAGE   \* MERGEFORMAT </w:instrText>
+        </w:r>
+        <w:r>
+          <w:fldChar w:fldCharType="separate"/>
+        </w:r>
+        <w:r>
+          <w:rPr>
+            <w:noProof/>
+          </w:rPr>
+          <w:t>2</w:t>
+        </w:r>
+        <w:r>
+          <w:rPr>
+            <w:noProof/>
+          </w:rPr>
+          <w:fldChar w:fldCharType="end"/>
+        </w:r>
+      </w:p>
+    </w:sdtContent>
+  </w:sdt>
+  <w:p>
+    <w:pPr>
+      <w:pStyle w:val="Footer"/>
+    </w:pPr>
+  </w:p>
+</w:ftr>
+</file>
+
+<file path=word/footnotes.xml><?xml version="1.0" encoding="utf-8"?>
+<w:footnotes xmlns:wpc="http://schemas.microsoft.com/office/word/2010/wordprocessingCanvas" xmlns:cx="http://schemas.microsoft.com/office/drawing/2014/chartex" xmlns:cx1="http://schemas.microsoft.com/office/drawing/2015/9/8/chartex" xmlns:cx2="http://schemas.microsoft.com/office/drawing/2015/10/21/chartex" xmlns:cx3="http://schemas.microsoft.com/office/drawing/2016/5/9/chartex" xmlns:cx4="http://schemas.microsoft.com/office/drawing/2016/5/10/chartex" xmlns:cx5="http://schemas.microsoft.com/office/drawing/2016/5/11/chartex" xmlns:cx6="http://schemas.microsoft.com/office/drawing/2016/5/12/chartex" xmlns:cx7="http://schemas.microsoft.com/office/drawing/2016/5/13/chartex" xmlns:cx8="http://schemas.microsoft.com/office/drawing/2016/5/14/chartex" xmlns:mc="http://schemas.openxmlformats.org/markup-compatibility/2006" xmlns:aink="http://schemas.microsoft.com/office/drawing/2016/ink" xmlns:am3d="http://schemas.microsoft.com/office/drawing/2017/model3d" xmlns:o="urn:schemas-microsoft-com:office:office" xmlns:oel="http://schemas.microsoft.com/office/2019/extlst" xmlns:r="http://schemas.openxmlformats.org/officeDocument/2006/relationships" xmlns:m="http://schemas.openxmlformats.org/officeDocument/2006/math" xmlns:v="urn:schemas-microsoft-com:vml" xmlns:wp14="http://schemas.microsoft.com/office/word/2010/wordprocessingDrawing" xmlns:wp="http://schemas.openxmlformats.org/drawingml/2006/wordprocessingDrawing" xmlns:w10="urn:schemas-microsoft-com:office:word" xmlns:w="http://schemas.openxmlformats.org/wordprocessingml/2006/main" xmlns:w14="http://schemas.microsoft.com/office/word/2010/wordml" xmlns:w15="http://schemas.microsoft.com/office/word/2012/wordml" xmlns:w16cex="http://schemas.microsoft.com/office/word/2018/wordml/cex" xmlns:w16cid="http://schemas.microsoft.com/office/word/2016/wordml/cid" xmlns:w16="http://schemas.microsoft.com/office/word/2018/wordml" xmlns:w16du="http://schemas.microsoft.com/office/word/2023/wordml/word16du" xmlns:w16sdtdh="http://schemas.microsoft.com/office/word/2020/wordml/sdtdatahash" xmlns:w16sdtfl="http://schemas.microsoft.com/office/word/2024/wordml/sdtformatlock" xmlns:w16se="http://schemas.microsoft.com/office/word/2015/wordml/symex" xmlns:wpg="http://schemas.microsoft.com/office/word/2010/wordprocessingGroup" xmlns:wpi="http://schemas.microsoft.com/office/word/2010/wordprocessingInk" xmlns:wne="http://schemas.microsoft.com/office/word/2006/wordml" xmlns:wps="http://schemas.microsoft.com/office/word/2010/wordprocessingShape" mc:Ignorable="w14 w15 w16se w16cid w16 w16cex w16sdtdh w16sdtfl w16du wp14">
+  <w:footnote w:type="separator" w:id="-1">
+    <w:p>
+      <w:pPr>
+        <w:spacing w:after="0" w:line="240" w:lineRule="auto"/>
+      </w:pPr>
+      <w:r>
+        <w:separator/>
+      </w:r>
+    </w:p>
+  </w:footnote>
+  <w:footnote w:type="continuationSeparator" w:id="0">
+    <w:p>
+      <w:pPr>
+        <w:spacing w:after="0" w:line="240" w:lineRule="auto"/>
+      </w:pPr>
+      <w:r>
+        <w:continuationSeparator/>
+      </w:r>
+    </w:p>
+  </w:footnote>
+</w:footnotes>
 </file>
 
 <file path=word/numbering.xml><?xml version="1.0" encoding="utf-8"?>
@@ -3216,6 +4105,119 @@
     </w:lvl>
   </w:abstractNum>
   <w:abstractNum w:abstractNumId="1" w15:restartNumberingAfterBreak="0">
+    <w:nsid w:val="1BD14515"/>
+    <w:multiLevelType w:val="hybridMultilevel"/>
+    <w:tmpl w:val="DDF222E4"/>
+    <w:lvl w:ilvl="0" w:tplc="08090001">
+      <w:start w:val="1"/>
+      <w:numFmt w:val="bullet"/>
+      <w:lvlText w:val=""/>
+      <w:lvlJc w:val="left"/>
+      <w:pPr>
+        <w:ind w:left="720" w:hanging="360"/>
+      </w:pPr>
+      <w:rPr>
+        <w:rFonts w:ascii="Symbol" w:hAnsi="Symbol" w:hint="default"/>
+      </w:rPr>
+    </w:lvl>
+    <w:lvl w:ilvl="1" w:tplc="08090003" w:tentative="1">
+      <w:start w:val="1"/>
+      <w:numFmt w:val="bullet"/>
+      <w:lvlText w:val="o"/>
+      <w:lvlJc w:val="left"/>
+      <w:pPr>
+        <w:ind w:left="1440" w:hanging="360"/>
+      </w:pPr>
+      <w:rPr>
+        <w:rFonts w:ascii="Courier New" w:hAnsi="Courier New" w:cs="Courier New" w:hint="default"/>
+      </w:rPr>
+    </w:lvl>
+    <w:lvl w:ilvl="2" w:tplc="08090005" w:tentative="1">
+      <w:start w:val="1"/>
+      <w:numFmt w:val="bullet"/>
+      <w:lvlText w:val=""/>
+      <w:lvlJc w:val="left"/>
+      <w:pPr>
+        <w:ind w:left="2160" w:hanging="360"/>
+      </w:pPr>
+      <w:rPr>
+        <w:rFonts w:ascii="Wingdings" w:hAnsi="Wingdings" w:hint="default"/>
+      </w:rPr>
+    </w:lvl>
+    <w:lvl w:ilvl="3" w:tplc="08090001" w:tentative="1">
+      <w:start w:val="1"/>
+      <w:numFmt w:val="bullet"/>
+      <w:lvlText w:val=""/>
+      <w:lvlJc w:val="left"/>
+      <w:pPr>
+        <w:ind w:left="2880" w:hanging="360"/>
+      </w:pPr>
+      <w:rPr>
+        <w:rFonts w:ascii="Symbol" w:hAnsi="Symbol" w:hint="default"/>
+      </w:rPr>
+    </w:lvl>
+    <w:lvl w:ilvl="4" w:tplc="08090003" w:tentative="1">
+      <w:start w:val="1"/>
+      <w:numFmt w:val="bullet"/>
+      <w:lvlText w:val="o"/>
+      <w:lvlJc w:val="left"/>
+      <w:pPr>
+        <w:ind w:left="3600" w:hanging="360"/>
+      </w:pPr>
+      <w:rPr>
+        <w:rFonts w:ascii="Courier New" w:hAnsi="Courier New" w:cs="Courier New" w:hint="default"/>
+      </w:rPr>
+    </w:lvl>
+    <w:lvl w:ilvl="5" w:tplc="08090005" w:tentative="1">
+      <w:start w:val="1"/>
+      <w:numFmt w:val="bullet"/>
+      <w:lvlText w:val=""/>
+      <w:lvlJc w:val="left"/>
+      <w:pPr>
+        <w:ind w:left="4320" w:hanging="360"/>
+      </w:pPr>
+      <w:rPr>
+        <w:rFonts w:ascii="Wingdings" w:hAnsi="Wingdings" w:hint="default"/>
+      </w:rPr>
+    </w:lvl>
+    <w:lvl w:ilvl="6" w:tplc="08090001" w:tentative="1">
+      <w:start w:val="1"/>
+      <w:numFmt w:val="bullet"/>
+      <w:lvlText w:val=""/>
+      <w:lvlJc w:val="left"/>
+      <w:pPr>
+        <w:ind w:left="5040" w:hanging="360"/>
+      </w:pPr>
+      <w:rPr>
+        <w:rFonts w:ascii="Symbol" w:hAnsi="Symbol" w:hint="default"/>
+      </w:rPr>
+    </w:lvl>
+    <w:lvl w:ilvl="7" w:tplc="08090003" w:tentative="1">
+      <w:start w:val="1"/>
+      <w:numFmt w:val="bullet"/>
+      <w:lvlText w:val="o"/>
+      <w:lvlJc w:val="left"/>
+      <w:pPr>
+        <w:ind w:left="5760" w:hanging="360"/>
+      </w:pPr>
+      <w:rPr>
+        <w:rFonts w:ascii="Courier New" w:hAnsi="Courier New" w:cs="Courier New" w:hint="default"/>
+      </w:rPr>
+    </w:lvl>
+    <w:lvl w:ilvl="8" w:tplc="08090005" w:tentative="1">
+      <w:start w:val="1"/>
+      <w:numFmt w:val="bullet"/>
+      <w:lvlText w:val=""/>
+      <w:lvlJc w:val="left"/>
+      <w:pPr>
+        <w:ind w:left="6480" w:hanging="360"/>
+      </w:pPr>
+      <w:rPr>
+        <w:rFonts w:ascii="Wingdings" w:hAnsi="Wingdings" w:hint="default"/>
+      </w:rPr>
+    </w:lvl>
+  </w:abstractNum>
+  <w:abstractNum w:abstractNumId="2" w15:restartNumberingAfterBreak="0">
     <w:nsid w:val="1E210825"/>
     <w:multiLevelType w:val="hybridMultilevel"/>
     <w:tmpl w:val="78B40B5E"/>
@@ -3304,7 +4306,7 @@
       </w:pPr>
     </w:lvl>
   </w:abstractNum>
-  <w:abstractNum w:abstractNumId="2" w15:restartNumberingAfterBreak="0">
+  <w:abstractNum w:abstractNumId="3" w15:restartNumberingAfterBreak="0">
     <w:nsid w:val="1E29481D"/>
     <w:multiLevelType w:val="hybridMultilevel"/>
     <w:tmpl w:val="8B5E0004"/>
@@ -3417,7 +4419,7 @@
       </w:rPr>
     </w:lvl>
   </w:abstractNum>
-  <w:abstractNum w:abstractNumId="3" w15:restartNumberingAfterBreak="0">
+  <w:abstractNum w:abstractNumId="4" w15:restartNumberingAfterBreak="0">
     <w:nsid w:val="2D012E4C"/>
     <w:multiLevelType w:val="multilevel"/>
     <w:tmpl w:val="BA2EE4A2"/>
@@ -3530,7 +4532,7 @@
       </w:rPr>
     </w:lvl>
   </w:abstractNum>
-  <w:abstractNum w:abstractNumId="4" w15:restartNumberingAfterBreak="0">
+  <w:abstractNum w:abstractNumId="5" w15:restartNumberingAfterBreak="0">
     <w:nsid w:val="496977A6"/>
     <w:multiLevelType w:val="multilevel"/>
     <w:tmpl w:val="F54ADD76"/>
@@ -3644,19 +4646,22 @@
     </w:lvl>
   </w:abstractNum>
   <w:num w:numId="1" w16cid:durableId="1438794211">
+    <w:abstractNumId w:val="4"/>
+  </w:num>
+  <w:num w:numId="2" w16cid:durableId="1212839513">
+    <w:abstractNumId w:val="5"/>
+  </w:num>
+  <w:num w:numId="3" w16cid:durableId="112091746">
     <w:abstractNumId w:val="3"/>
   </w:num>
-  <w:num w:numId="2" w16cid:durableId="1212839513">
-    <w:abstractNumId w:val="4"/>
-  </w:num>
-  <w:num w:numId="3" w16cid:durableId="112091746">
+  <w:num w:numId="4" w16cid:durableId="1308124871">
     <w:abstractNumId w:val="2"/>
-  </w:num>
-  <w:num w:numId="4" w16cid:durableId="1308124871">
-    <w:abstractNumId w:val="1"/>
   </w:num>
   <w:num w:numId="5" w16cid:durableId="725222575">
     <w:abstractNumId w:val="0"/>
+  </w:num>
+  <w:num w:numId="6" w16cid:durableId="277492215">
+    <w:abstractNumId w:val="1"/>
   </w:num>
 </w:numbering>
 </file>
@@ -4707,6 +5712,50 @@
       <w14:ligatures w14:val="none"/>
     </w:rPr>
   </w:style>
+  <w:style w:type="paragraph" w:styleId="Header">
+    <w:name w:val="header"/>
+    <w:basedOn w:val="Normal"/>
+    <w:link w:val="HeaderChar"/>
+    <w:uiPriority w:val="99"/>
+    <w:unhideWhenUsed/>
+    <w:rsid w:val="00657ABF"/>
+    <w:pPr>
+      <w:tabs>
+        <w:tab w:val="center" w:pos="4513"/>
+        <w:tab w:val="right" w:pos="9026"/>
+      </w:tabs>
+      <w:spacing w:after="0" w:line="240" w:lineRule="auto"/>
+    </w:pPr>
+  </w:style>
+  <w:style w:type="character" w:customStyle="1" w:styleId="HeaderChar">
+    <w:name w:val="Header Char"/>
+    <w:basedOn w:val="DefaultParagraphFont"/>
+    <w:link w:val="Header"/>
+    <w:uiPriority w:val="99"/>
+    <w:rsid w:val="00657ABF"/>
+  </w:style>
+  <w:style w:type="paragraph" w:styleId="Footer">
+    <w:name w:val="footer"/>
+    <w:basedOn w:val="Normal"/>
+    <w:link w:val="FooterChar"/>
+    <w:uiPriority w:val="99"/>
+    <w:unhideWhenUsed/>
+    <w:rsid w:val="00657ABF"/>
+    <w:pPr>
+      <w:tabs>
+        <w:tab w:val="center" w:pos="4513"/>
+        <w:tab w:val="right" w:pos="9026"/>
+      </w:tabs>
+      <w:spacing w:after="0" w:line="240" w:lineRule="auto"/>
+    </w:pPr>
+  </w:style>
+  <w:style w:type="character" w:customStyle="1" w:styleId="FooterChar">
+    <w:name w:val="Footer Char"/>
+    <w:basedOn w:val="DefaultParagraphFont"/>
+    <w:link w:val="Footer"/>
+    <w:uiPriority w:val="99"/>
+    <w:rsid w:val="00657ABF"/>
+  </w:style>
 </w:styles>
 </file>
 

</xml_diff>